<commit_message>
tired of making a new repo for every semester, let's repurpose an older one
</commit_message>
<xml_diff>
--- a/Style-Guide-for-DAT-119-code.docx
+++ b/Style-Guide-for-DAT-119-code.docx
@@ -141,19 +141,89 @@
           <w:sz w:val="22"/>
           <w:szCs w:val="22"/>
         </w:rPr>
-        <w:t xml:space="preserve">Write out your plan for the program, listing inputs, outputs, and intermediate steps before you start programming. </w:t>
-      </w:r>
-      <w:proofErr w:type="gramStart"/>
-      <w:r>
-        <w:rPr>
-          <w:rFonts w:ascii="Verdana" w:eastAsia="Times New Roman" w:hAnsi="Verdana" w:cs="Arial"/>
-          <w:color w:val="111111"/>
-          <w:sz w:val="22"/>
-          <w:szCs w:val="22"/>
-        </w:rPr>
-        <w:t>You're</w:t>
-      </w:r>
-      <w:proofErr w:type="gramEnd"/>
+        <w:t>Write out your plan for the program</w:t>
+      </w:r>
+      <w:r>
+        <w:rPr>
+          <w:rFonts w:ascii="Verdana" w:eastAsia="Times New Roman" w:hAnsi="Verdana" w:cs="Arial"/>
+          <w:color w:val="111111"/>
+          <w:sz w:val="22"/>
+          <w:szCs w:val="22"/>
+        </w:rPr>
+        <w:t>; list expected</w:t>
+      </w:r>
+      <w:r>
+        <w:rPr>
+          <w:rFonts w:ascii="Verdana" w:eastAsia="Times New Roman" w:hAnsi="Verdana" w:cs="Arial"/>
+          <w:color w:val="111111"/>
+          <w:sz w:val="22"/>
+          <w:szCs w:val="22"/>
+        </w:rPr>
+        <w:t xml:space="preserve"> inputs, outputs, and intermediate steps before you start programming. </w:t>
+      </w:r>
+      <w:r>
+        <w:rPr>
+          <w:rFonts w:ascii="Verdana" w:eastAsia="Times New Roman" w:hAnsi="Verdana" w:cs="Arial"/>
+          <w:color w:val="111111"/>
+          <w:sz w:val="22"/>
+          <w:szCs w:val="22"/>
+        </w:rPr>
+        <w:t xml:space="preserve">It doesn’t have to be </w:t>
+      </w:r>
+      <w:r>
+        <w:rPr>
+          <w:rFonts w:ascii="Verdana" w:eastAsia="Times New Roman" w:hAnsi="Verdana" w:cs="Arial"/>
+          <w:color w:val="111111"/>
+          <w:sz w:val="22"/>
+          <w:szCs w:val="22"/>
+        </w:rPr>
+        <w:t xml:space="preserve">super </w:t>
+      </w:r>
+      <w:r>
+        <w:rPr>
+          <w:rFonts w:ascii="Verdana" w:eastAsia="Times New Roman" w:hAnsi="Verdana" w:cs="Arial"/>
+          <w:color w:val="111111"/>
+          <w:sz w:val="22"/>
+          <w:szCs w:val="22"/>
+        </w:rPr>
+        <w:t>neat</w:t>
+      </w:r>
+      <w:r>
+        <w:rPr>
+          <w:rFonts w:ascii="Verdana" w:eastAsia="Times New Roman" w:hAnsi="Verdana" w:cs="Arial"/>
+          <w:color w:val="111111"/>
+          <w:sz w:val="22"/>
+          <w:szCs w:val="22"/>
+        </w:rPr>
+        <w:t xml:space="preserve"> or 100% match what you end up coding—though I’d like to see some reflection on why it changed, when that happens—</w:t>
+      </w:r>
+      <w:r>
+        <w:rPr>
+          <w:rFonts w:ascii="Verdana" w:eastAsia="Times New Roman" w:hAnsi="Verdana" w:cs="Arial"/>
+          <w:color w:val="111111"/>
+          <w:sz w:val="22"/>
+          <w:szCs w:val="22"/>
+        </w:rPr>
+        <w:t>but it does have to show</w:t>
+      </w:r>
+      <w:r>
+        <w:rPr>
+          <w:rFonts w:ascii="Verdana" w:eastAsia="Times New Roman" w:hAnsi="Verdana" w:cs="Arial"/>
+          <w:color w:val="111111"/>
+          <w:sz w:val="22"/>
+          <w:szCs w:val="22"/>
+        </w:rPr>
+        <w:t xml:space="preserve"> that</w:t>
+      </w:r>
+      <w:r>
+        <w:rPr>
+          <w:rFonts w:ascii="Verdana" w:eastAsia="Times New Roman" w:hAnsi="Verdana" w:cs="Arial"/>
+          <w:color w:val="111111"/>
+          <w:sz w:val="22"/>
+          <w:szCs w:val="22"/>
+        </w:rPr>
+        <w:t xml:space="preserve"> you put in thought before you started writing code.</w:t>
+      </w:r>
       <w:r>
         <w:rPr>
           <w:rFonts w:ascii="Verdana" w:eastAsia="Times New Roman" w:hAnsi="Verdana" w:cs="Arial"/>
@@ -170,88 +240,7 @@
           <w:sz w:val="22"/>
           <w:szCs w:val="22"/>
         </w:rPr>
-        <w:t xml:space="preserve">always </w:t>
-      </w:r>
-      <w:r>
-        <w:rPr>
-          <w:rFonts w:ascii="Verdana" w:eastAsia="Times New Roman" w:hAnsi="Verdana" w:cs="Arial"/>
-          <w:color w:val="111111"/>
-          <w:sz w:val="22"/>
-          <w:szCs w:val="22"/>
-        </w:rPr>
-        <w:t>going to turn this in.</w:t>
-      </w:r>
-      <w:r>
-        <w:rPr>
-          <w:rFonts w:ascii="Verdana" w:eastAsia="Times New Roman" w:hAnsi="Verdana" w:cs="Arial"/>
-          <w:color w:val="111111"/>
-          <w:sz w:val="22"/>
-          <w:szCs w:val="22"/>
-        </w:rPr>
-        <w:t xml:space="preserve"> It doesn’t have to be </w:t>
-      </w:r>
-      <w:r>
-        <w:rPr>
-          <w:rFonts w:ascii="Verdana" w:eastAsia="Times New Roman" w:hAnsi="Verdana" w:cs="Arial"/>
-          <w:color w:val="111111"/>
-          <w:sz w:val="22"/>
-          <w:szCs w:val="22"/>
-        </w:rPr>
-        <w:t xml:space="preserve">super </w:t>
-      </w:r>
-      <w:r>
-        <w:rPr>
-          <w:rFonts w:ascii="Verdana" w:eastAsia="Times New Roman" w:hAnsi="Verdana" w:cs="Arial"/>
-          <w:color w:val="111111"/>
-          <w:sz w:val="22"/>
-          <w:szCs w:val="22"/>
-        </w:rPr>
-        <w:t>neat</w:t>
-      </w:r>
-      <w:r>
-        <w:rPr>
-          <w:rFonts w:ascii="Verdana" w:eastAsia="Times New Roman" w:hAnsi="Verdana" w:cs="Arial"/>
-          <w:color w:val="111111"/>
-          <w:sz w:val="22"/>
-          <w:szCs w:val="22"/>
-        </w:rPr>
-        <w:t xml:space="preserve"> or 100% match what you end up coding—though I’d like to see some reflection on why it changed, when that happens—</w:t>
-      </w:r>
-      <w:r>
-        <w:rPr>
-          <w:rFonts w:ascii="Verdana" w:eastAsia="Times New Roman" w:hAnsi="Verdana" w:cs="Arial"/>
-          <w:color w:val="111111"/>
-          <w:sz w:val="22"/>
-          <w:szCs w:val="22"/>
-        </w:rPr>
-        <w:t>but it does have to show</w:t>
-      </w:r>
-      <w:r>
-        <w:rPr>
-          <w:rFonts w:ascii="Verdana" w:eastAsia="Times New Roman" w:hAnsi="Verdana" w:cs="Arial"/>
-          <w:color w:val="111111"/>
-          <w:sz w:val="22"/>
-          <w:szCs w:val="22"/>
-        </w:rPr>
-        <w:t xml:space="preserve"> that</w:t>
-      </w:r>
-      <w:r>
-        <w:rPr>
-          <w:rFonts w:ascii="Verdana" w:eastAsia="Times New Roman" w:hAnsi="Verdana" w:cs="Arial"/>
-          <w:color w:val="111111"/>
-          <w:sz w:val="22"/>
-          <w:szCs w:val="22"/>
-        </w:rPr>
-        <w:t xml:space="preserve"> you put in thought before you started writing code.</w:t>
-      </w:r>
-      <w:r>
-        <w:rPr>
-          <w:rFonts w:ascii="Verdana" w:eastAsia="Times New Roman" w:hAnsi="Verdana" w:cs="Arial"/>
-          <w:color w:val="111111"/>
-          <w:sz w:val="22"/>
-          <w:szCs w:val="22"/>
-        </w:rPr>
-        <w:t xml:space="preserve"> </w:t>
+        <w:t>Turn it in with your code.</w:t>
       </w:r>
     </w:p>
     <w:p>
@@ -265,8 +254,8 @@
         <w:rPr>
           <w:rFonts w:ascii="Verdana" w:eastAsia="Times New Roman" w:hAnsi="Verdana" w:cs="Arial"/>
           <w:color w:val="111111"/>
-          <w:sz w:val="22"/>
-          <w:szCs w:val="22"/>
+          <w:sz w:val="16"/>
+          <w:szCs w:val="16"/>
         </w:rPr>
       </w:pPr>
       <w:r>
@@ -314,12 +303,12 @@
           <w:sz w:val="22"/>
           <w:szCs w:val="22"/>
         </w:rPr>
-        <w:t xml:space="preserve"> for, and a brief description of what it does. Here is a template:</w:t>
+        <w:t xml:space="preserve"> for, and a brief description of what it does. </w:t>
       </w:r>
     </w:p>
     <w:p>
       <w:pPr>
-        <w:ind w:left="720"/>
+        <w:ind w:left="360"/>
         <w:rPr>
           <w:rFonts w:ascii="Consolas" w:eastAsia="Times New Roman" w:hAnsi="Consolas" w:cs="Arial"/>
           <w:color w:val="385623" w:themeColor="accent6" w:themeShade="80"/>
@@ -357,7 +346,7 @@
           <w:tab w:val="left" w:pos="13740"/>
           <w:tab w:val="left" w:pos="14656"/>
         </w:tabs>
-        <w:ind w:left="720"/>
+        <w:ind w:left="360"/>
         <w:rPr>
           <w:rFonts w:ascii="Consolas" w:eastAsia="Times New Roman" w:hAnsi="Consolas" w:cs="Courier New"/>
           <w:color w:val="385623" w:themeColor="accent6" w:themeShade="80"/>
@@ -431,7 +420,7 @@
           <w:tab w:val="left" w:pos="13740"/>
           <w:tab w:val="left" w:pos="14656"/>
         </w:tabs>
-        <w:ind w:left="720"/>
+        <w:ind w:left="360"/>
         <w:rPr>
           <w:rFonts w:ascii="Consolas" w:eastAsia="Times New Roman" w:hAnsi="Consolas" w:cs="Courier New"/>
           <w:color w:val="385623" w:themeColor="accent6" w:themeShade="80"/>
@@ -458,17 +447,7 @@
           <w:szCs w:val="22"/>
           <w:bdr w:val="none" w:sz="0" w:space="0" w:color="auto" w:frame="1"/>
         </w:rPr>
-        <w:t>9</w:t>
-      </w:r>
-      <w:r>
-        <w:rPr>
-          <w:rFonts w:ascii="Consolas" w:eastAsia="Times New Roman" w:hAnsi="Consolas" w:cs="Courier New"/>
-          <w:color w:val="385623" w:themeColor="accent6" w:themeShade="80"/>
-          <w:sz w:val="22"/>
-          <w:szCs w:val="22"/>
-          <w:bdr w:val="none" w:sz="0" w:space="0" w:color="auto" w:frame="1"/>
-        </w:rPr>
-        <w:t>/21/2019</w:t>
+        <w:t>MM/DD/YYYY</w:t>
       </w:r>
     </w:p>
     <w:p>
@@ -491,7 +470,7 @@
           <w:tab w:val="left" w:pos="13740"/>
           <w:tab w:val="left" w:pos="14656"/>
         </w:tabs>
-        <w:ind w:left="720"/>
+        <w:ind w:left="360"/>
         <w:rPr>
           <w:rFonts w:ascii="Consolas" w:eastAsia="Times New Roman" w:hAnsi="Consolas" w:cs="Courier New"/>
           <w:color w:val="385623" w:themeColor="accent6" w:themeShade="80"/>
@@ -508,7 +487,7 @@
           <w:szCs w:val="22"/>
           <w:bdr w:val="none" w:sz="0" w:space="0" w:color="auto" w:frame="1"/>
         </w:rPr>
-        <w:t xml:space="preserve"> Python 1 - DAT-119 - </w:t>
+        <w:t xml:space="preserve"> Python 1 - DAT-119 </w:t>
       </w:r>
       <w:r>
         <w:rPr>
@@ -518,7 +497,7 @@
           <w:szCs w:val="22"/>
           <w:bdr w:val="none" w:sz="0" w:space="0" w:color="auto" w:frame="1"/>
         </w:rPr>
-        <w:t>Fall</w:t>
+        <w:t>–</w:t>
       </w:r>
       <w:r>
         <w:rPr>
@@ -528,7 +507,17 @@
           <w:szCs w:val="22"/>
           <w:bdr w:val="none" w:sz="0" w:space="0" w:color="auto" w:frame="1"/>
         </w:rPr>
-        <w:t xml:space="preserve"> 2019</w:t>
+        <w:t xml:space="preserve"> </w:t>
+      </w:r>
+      <w:r>
+        <w:rPr>
+          <w:rFonts w:ascii="Consolas" w:eastAsia="Times New Roman" w:hAnsi="Consolas" w:cs="Courier New"/>
+          <w:color w:val="385623" w:themeColor="accent6" w:themeShade="80"/>
+          <w:sz w:val="22"/>
+          <w:szCs w:val="22"/>
+          <w:bdr w:val="none" w:sz="0" w:space="0" w:color="auto" w:frame="1"/>
+        </w:rPr>
+        <w:t>Fall/Spring YYYY</w:t>
       </w:r>
     </w:p>
     <w:p>
@@ -551,7 +540,7 @@
           <w:tab w:val="left" w:pos="13740"/>
           <w:tab w:val="left" w:pos="14656"/>
         </w:tabs>
-        <w:ind w:left="720"/>
+        <w:ind w:left="360"/>
         <w:rPr>
           <w:rFonts w:ascii="Consolas" w:eastAsia="Times New Roman" w:hAnsi="Consolas" w:cs="Courier New"/>
           <w:color w:val="385623" w:themeColor="accent6" w:themeShade="80"/>
@@ -568,7 +557,17 @@
           <w:szCs w:val="22"/>
           <w:bdr w:val="none" w:sz="0" w:space="0" w:color="auto" w:frame="1"/>
         </w:rPr>
-        <w:t xml:space="preserve"> Homework 3</w:t>
+        <w:t xml:space="preserve"> Homework </w:t>
+      </w:r>
+      <w:r>
+        <w:rPr>
+          <w:rFonts w:ascii="Consolas" w:eastAsia="Times New Roman" w:hAnsi="Consolas" w:cs="Courier New"/>
+          <w:color w:val="385623" w:themeColor="accent6" w:themeShade="80"/>
+          <w:sz w:val="22"/>
+          <w:szCs w:val="22"/>
+          <w:bdr w:val="none" w:sz="0" w:space="0" w:color="auto" w:frame="1"/>
+        </w:rPr>
+        <w:t>X</w:t>
       </w:r>
     </w:p>
     <w:p>
@@ -591,7 +590,15 @@
           <w:tab w:val="left" w:pos="13740"/>
           <w:tab w:val="left" w:pos="14656"/>
         </w:tabs>
-        <w:ind w:left="720"/>
+        <w:ind w:left="360"/>
+        <w:rPr>
+          <w:rFonts w:ascii="Consolas" w:eastAsia="Times New Roman" w:hAnsi="Consolas" w:cs="Courier New"/>
+          <w:color w:val="385623" w:themeColor="accent6" w:themeShade="80"/>
+          <w:sz w:val="22"/>
+          <w:szCs w:val="22"/>
+        </w:rPr>
+      </w:pPr>
+      <w:r>
         <w:rPr>
           <w:rFonts w:ascii="Consolas" w:eastAsia="Times New Roman" w:hAnsi="Consolas" w:cs="Courier New"/>
           <w:color w:val="385623" w:themeColor="accent6" w:themeShade="80"/>
@@ -599,7 +606,8 @@
           <w:szCs w:val="22"/>
           <w:bdr w:val="none" w:sz="0" w:space="0" w:color="auto" w:frame="1"/>
         </w:rPr>
-      </w:pPr>
+        <w:t xml:space="preserve"> </w:t>
+      </w:r>
       <w:r>
         <w:rPr>
           <w:rFonts w:ascii="Consolas" w:eastAsia="Times New Roman" w:hAnsi="Consolas" w:cs="Courier New"/>
@@ -608,11 +616,588 @@
           <w:szCs w:val="22"/>
           <w:bdr w:val="none" w:sz="0" w:space="0" w:color="auto" w:frame="1"/>
         </w:rPr>
-        <w:t xml:space="preserve"> Takes a list of five test scores from the user, computes the average, and </w:t>
+        <w:t>Quick one-line summary of what the program does.</w:t>
       </w:r>
     </w:p>
     <w:p>
       <w:pPr>
+        <w:spacing w:after="240"/>
+        <w:ind w:left="360"/>
+        <w:rPr>
+          <w:rFonts w:ascii="Consolas" w:eastAsia="Times New Roman" w:hAnsi="Consolas" w:cs="Arial"/>
+          <w:color w:val="385623" w:themeColor="accent6" w:themeShade="80"/>
+          <w:sz w:val="16"/>
+          <w:szCs w:val="16"/>
+        </w:rPr>
+      </w:pPr>
+      <w:r>
+        <w:rPr>
+          <w:rFonts w:ascii="Consolas" w:eastAsia="Times New Roman" w:hAnsi="Consolas" w:cs="Arial"/>
+          <w:color w:val="385623" w:themeColor="accent6" w:themeShade="80"/>
+          <w:sz w:val="22"/>
+          <w:szCs w:val="22"/>
+        </w:rPr>
+        <w:t>'''</w:t>
+      </w:r>
+    </w:p>
+    <w:p>
+      <w:pPr>
+        <w:spacing w:after="240"/>
+        <w:ind w:left="360"/>
+        <w:rPr>
+          <w:rFonts w:ascii="Verdana" w:eastAsia="Times New Roman" w:hAnsi="Verdana" w:cs="Arial"/>
+          <w:color w:val="111111"/>
+          <w:sz w:val="22"/>
+          <w:szCs w:val="22"/>
+        </w:rPr>
+      </w:pPr>
+      <w:r>
+        <w:rPr>
+          <w:rFonts w:ascii="Verdana" w:eastAsia="Times New Roman" w:hAnsi="Verdana" w:cs="Arial"/>
+          <w:color w:val="111111"/>
+          <w:sz w:val="22"/>
+          <w:szCs w:val="22"/>
+        </w:rPr>
+        <w:t xml:space="preserve">You </w:t>
+      </w:r>
+      <w:proofErr w:type="gramStart"/>
+      <w:r>
+        <w:rPr>
+          <w:rFonts w:ascii="Verdana" w:eastAsia="Times New Roman" w:hAnsi="Verdana" w:cs="Arial"/>
+          <w:color w:val="111111"/>
+          <w:sz w:val="22"/>
+          <w:szCs w:val="22"/>
+        </w:rPr>
+        <w:t>don't</w:t>
+      </w:r>
+      <w:proofErr w:type="gramEnd"/>
+      <w:r>
+        <w:rPr>
+          <w:rFonts w:ascii="Verdana" w:eastAsia="Times New Roman" w:hAnsi="Verdana" w:cs="Arial"/>
+          <w:color w:val="111111"/>
+          <w:sz w:val="22"/>
+          <w:szCs w:val="22"/>
+        </w:rPr>
+        <w:t xml:space="preserve"> have to use my </w:t>
+      </w:r>
+      <w:r>
+        <w:rPr>
+          <w:rFonts w:ascii="Verdana" w:eastAsia="Times New Roman" w:hAnsi="Verdana" w:cs="Arial"/>
+          <w:i/>
+          <w:iCs/>
+          <w:color w:val="111111"/>
+          <w:sz w:val="22"/>
+          <w:szCs w:val="22"/>
+        </w:rPr>
+        <w:t>exact</w:t>
+      </w:r>
+      <w:r>
+        <w:rPr>
+          <w:rFonts w:ascii="Verdana" w:eastAsia="Times New Roman" w:hAnsi="Verdana" w:cs="Arial"/>
+          <w:color w:val="111111"/>
+          <w:sz w:val="22"/>
+          <w:szCs w:val="22"/>
+        </w:rPr>
+        <w:t xml:space="preserve"> format,</w:t>
+      </w:r>
+      <w:r>
+        <w:rPr>
+          <w:rFonts w:ascii="Verdana" w:eastAsia="Times New Roman" w:hAnsi="Verdana" w:cs="Arial"/>
+          <w:color w:val="111111"/>
+          <w:sz w:val="22"/>
+          <w:szCs w:val="22"/>
+        </w:rPr>
+        <w:t xml:space="preserve"> </w:t>
+      </w:r>
+      <w:r>
+        <w:rPr>
+          <w:rFonts w:ascii="Verdana" w:eastAsia="Times New Roman" w:hAnsi="Verdana" w:cs="Arial"/>
+          <w:color w:val="111111"/>
+          <w:sz w:val="22"/>
+          <w:szCs w:val="22"/>
+        </w:rPr>
+        <w:t>but I expect yours to be equally readable</w:t>
+      </w:r>
+      <w:r>
+        <w:rPr>
+          <w:rFonts w:ascii="Verdana" w:eastAsia="Times New Roman" w:hAnsi="Verdana" w:cs="Arial"/>
+          <w:color w:val="111111"/>
+          <w:sz w:val="22"/>
+          <w:szCs w:val="22"/>
+        </w:rPr>
+        <w:t xml:space="preserve"> and contain roughly the same information</w:t>
+      </w:r>
+      <w:r>
+        <w:rPr>
+          <w:rFonts w:ascii="Verdana" w:eastAsia="Times New Roman" w:hAnsi="Verdana" w:cs="Arial"/>
+          <w:color w:val="111111"/>
+          <w:sz w:val="22"/>
+          <w:szCs w:val="22"/>
+        </w:rPr>
+        <w:t xml:space="preserve">. </w:t>
+      </w:r>
+    </w:p>
+    <w:p>
+      <w:pPr>
+        <w:numPr>
+          <w:ilvl w:val="0"/>
+          <w:numId w:val="3"/>
+        </w:numPr>
+        <w:spacing w:after="240"/>
+        <w:ind w:left="360"/>
+        <w:rPr>
+          <w:rFonts w:ascii="Verdana" w:eastAsia="Times New Roman" w:hAnsi="Verdana" w:cs="Arial"/>
+          <w:color w:val="111111"/>
+          <w:sz w:val="22"/>
+          <w:szCs w:val="22"/>
+        </w:rPr>
+      </w:pPr>
+      <w:r>
+        <w:rPr>
+          <w:rFonts w:ascii="Verdana" w:eastAsia="Times New Roman" w:hAnsi="Verdana" w:cs="Arial"/>
+          <w:color w:val="111111"/>
+          <w:sz w:val="22"/>
+          <w:szCs w:val="22"/>
+        </w:rPr>
+        <w:t xml:space="preserve">Give variables useful names that describe what they hold. Named constants should be in all caps, with underscores between words. For every other </w:t>
+      </w:r>
+      <w:proofErr w:type="gramStart"/>
+      <w:r>
+        <w:rPr>
+          <w:rFonts w:ascii="Verdana" w:eastAsia="Times New Roman" w:hAnsi="Verdana" w:cs="Arial"/>
+          <w:color w:val="111111"/>
+          <w:sz w:val="22"/>
+          <w:szCs w:val="22"/>
+        </w:rPr>
+        <w:t>variable</w:t>
+      </w:r>
+      <w:proofErr w:type="gramEnd"/>
+      <w:r>
+        <w:rPr>
+          <w:rFonts w:ascii="Verdana" w:eastAsia="Times New Roman" w:hAnsi="Verdana" w:cs="Arial"/>
+          <w:color w:val="111111"/>
+          <w:sz w:val="22"/>
+          <w:szCs w:val="22"/>
+        </w:rPr>
+        <w:t xml:space="preserve"> (this will be most</w:t>
+      </w:r>
+      <w:r>
+        <w:rPr>
+          <w:rFonts w:ascii="Verdana" w:eastAsia="Times New Roman" w:hAnsi="Verdana" w:cs="Arial"/>
+          <w:color w:val="111111"/>
+          <w:sz w:val="22"/>
+          <w:szCs w:val="22"/>
+        </w:rPr>
+        <w:t xml:space="preserve"> of your variables), use "</w:t>
+      </w:r>
+      <w:proofErr w:type="spellStart"/>
+      <w:r>
+        <w:rPr>
+          <w:rFonts w:ascii="Verdana" w:eastAsia="Times New Roman" w:hAnsi="Verdana" w:cs="Arial"/>
+          <w:color w:val="111111"/>
+          <w:sz w:val="22"/>
+          <w:szCs w:val="22"/>
+        </w:rPr>
+        <w:t>snake_</w:t>
+      </w:r>
+      <w:r>
+        <w:rPr>
+          <w:rFonts w:ascii="Verdana" w:eastAsia="Times New Roman" w:hAnsi="Verdana" w:cs="Arial"/>
+          <w:color w:val="111111"/>
+          <w:sz w:val="22"/>
+          <w:szCs w:val="22"/>
+        </w:rPr>
+        <w:t>case</w:t>
+      </w:r>
+      <w:proofErr w:type="spellEnd"/>
+      <w:r>
+        <w:rPr>
+          <w:rFonts w:ascii="Verdana" w:eastAsia="Times New Roman" w:hAnsi="Verdana" w:cs="Arial"/>
+          <w:color w:val="111111"/>
+          <w:sz w:val="22"/>
+          <w:szCs w:val="22"/>
+        </w:rPr>
+        <w:t>": everything is lowercase, and multi-word variables have underscores between them.</w:t>
+      </w:r>
+      <w:r>
+        <w:rPr>
+          <w:rFonts w:ascii="Verdana" w:eastAsia="Times New Roman" w:hAnsi="Verdana" w:cs="Arial"/>
+          <w:color w:val="111111"/>
+          <w:sz w:val="22"/>
+          <w:szCs w:val="22"/>
+        </w:rPr>
+        <w:t xml:space="preserve"> This rule will also apply to function names when we start using those.</w:t>
+      </w:r>
+    </w:p>
+    <w:p>
+      <w:pPr>
+        <w:pStyle w:val="ListParagraph"/>
+        <w:numPr>
+          <w:ilvl w:val="0"/>
+          <w:numId w:val="15"/>
+        </w:numPr>
+        <w:spacing w:after="240"/>
+        <w:rPr>
+          <w:rFonts w:ascii="Verdana" w:eastAsia="Times New Roman" w:hAnsi="Verdana" w:cs="Arial"/>
+          <w:color w:val="111111"/>
+          <w:sz w:val="22"/>
+          <w:szCs w:val="22"/>
+        </w:rPr>
+      </w:pPr>
+      <w:r>
+        <w:rPr>
+          <w:rFonts w:ascii="Verdana" w:eastAsia="Times New Roman" w:hAnsi="Verdana" w:cs="Arial"/>
+          <w:b/>
+          <w:bCs/>
+          <w:color w:val="111111"/>
+          <w:sz w:val="22"/>
+          <w:szCs w:val="22"/>
+        </w:rPr>
+        <w:t>Good constants:</w:t>
+      </w:r>
+      <w:r>
+        <w:rPr>
+          <w:rFonts w:ascii="Verdana" w:eastAsia="Times New Roman" w:hAnsi="Verdana" w:cs="Arial"/>
+          <w:color w:val="111111"/>
+          <w:sz w:val="22"/>
+          <w:szCs w:val="22"/>
+        </w:rPr>
+        <w:t xml:space="preserve"> </w:t>
+      </w:r>
+      <w:r>
+        <w:rPr>
+          <w:rFonts w:ascii="Verdana" w:eastAsia="Times New Roman" w:hAnsi="Verdana" w:cs="Arial"/>
+          <w:color w:val="385623" w:themeColor="accent6" w:themeShade="80"/>
+          <w:sz w:val="22"/>
+          <w:szCs w:val="22"/>
+        </w:rPr>
+        <w:t>INTEREST_RATE, PERCENTAGE</w:t>
+      </w:r>
+    </w:p>
+    <w:p>
+      <w:pPr>
+        <w:pStyle w:val="ListParagraph"/>
+        <w:numPr>
+          <w:ilvl w:val="0"/>
+          <w:numId w:val="15"/>
+        </w:numPr>
+        <w:spacing w:after="240"/>
+        <w:rPr>
+          <w:rFonts w:ascii="Verdana" w:eastAsia="Times New Roman" w:hAnsi="Verdana" w:cs="Arial"/>
+          <w:color w:val="111111"/>
+          <w:sz w:val="22"/>
+          <w:szCs w:val="22"/>
+        </w:rPr>
+      </w:pPr>
+      <w:r>
+        <w:rPr>
+          <w:rFonts w:ascii="Verdana" w:eastAsia="Times New Roman" w:hAnsi="Verdana" w:cs="Arial"/>
+          <w:b/>
+          <w:bCs/>
+          <w:color w:val="111111"/>
+          <w:sz w:val="22"/>
+          <w:szCs w:val="22"/>
+        </w:rPr>
+        <w:t>Good variables:</w:t>
+      </w:r>
+      <w:r>
+        <w:rPr>
+          <w:rFonts w:ascii="Verdana" w:eastAsia="Times New Roman" w:hAnsi="Verdana" w:cs="Arial"/>
+          <w:color w:val="111111"/>
+          <w:sz w:val="22"/>
+          <w:szCs w:val="22"/>
+        </w:rPr>
+        <w:t xml:space="preserve"> </w:t>
+      </w:r>
+      <w:proofErr w:type="spellStart"/>
+      <w:r>
+        <w:rPr>
+          <w:rFonts w:ascii="Verdana" w:eastAsia="Times New Roman" w:hAnsi="Verdana" w:cs="Arial"/>
+          <w:color w:val="385623" w:themeColor="accent6" w:themeShade="80"/>
+          <w:sz w:val="22"/>
+          <w:szCs w:val="22"/>
+        </w:rPr>
+        <w:t>average_grade</w:t>
+      </w:r>
+      <w:proofErr w:type="spellEnd"/>
+      <w:r>
+        <w:rPr>
+          <w:rFonts w:ascii="Verdana" w:eastAsia="Times New Roman" w:hAnsi="Verdana" w:cs="Arial"/>
+          <w:color w:val="385623" w:themeColor="accent6" w:themeShade="80"/>
+          <w:sz w:val="22"/>
+          <w:szCs w:val="22"/>
+        </w:rPr>
+        <w:t xml:space="preserve">, </w:t>
+      </w:r>
+      <w:proofErr w:type="spellStart"/>
+      <w:r>
+        <w:rPr>
+          <w:rFonts w:ascii="Verdana" w:eastAsia="Times New Roman" w:hAnsi="Verdana" w:cs="Arial"/>
+          <w:color w:val="385623" w:themeColor="accent6" w:themeShade="80"/>
+          <w:sz w:val="22"/>
+          <w:szCs w:val="22"/>
+        </w:rPr>
+        <w:t>first_name</w:t>
+      </w:r>
+      <w:proofErr w:type="spellEnd"/>
+      <w:r>
+        <w:rPr>
+          <w:rFonts w:ascii="Verdana" w:eastAsia="Times New Roman" w:hAnsi="Verdana" w:cs="Arial"/>
+          <w:color w:val="385623" w:themeColor="accent6" w:themeShade="80"/>
+          <w:sz w:val="22"/>
+          <w:szCs w:val="22"/>
+        </w:rPr>
+        <w:t xml:space="preserve">, </w:t>
+      </w:r>
+      <w:proofErr w:type="spellStart"/>
+      <w:r>
+        <w:rPr>
+          <w:rFonts w:ascii="Verdana" w:eastAsia="Times New Roman" w:hAnsi="Verdana" w:cs="Arial"/>
+          <w:color w:val="385623" w:themeColor="accent6" w:themeShade="80"/>
+          <w:sz w:val="22"/>
+          <w:szCs w:val="22"/>
+        </w:rPr>
+        <w:t>favorite_animal</w:t>
+      </w:r>
+      <w:proofErr w:type="spellEnd"/>
+    </w:p>
+    <w:p>
+      <w:pPr>
+        <w:pStyle w:val="ListParagraph"/>
+        <w:numPr>
+          <w:ilvl w:val="0"/>
+          <w:numId w:val="15"/>
+        </w:numPr>
+        <w:spacing w:after="240"/>
+        <w:rPr>
+          <w:rFonts w:ascii="Verdana" w:eastAsia="Times New Roman" w:hAnsi="Verdana" w:cs="Arial"/>
+          <w:color w:val="111111"/>
+          <w:sz w:val="22"/>
+          <w:szCs w:val="22"/>
+        </w:rPr>
+      </w:pPr>
+      <w:r>
+        <w:rPr>
+          <w:rFonts w:ascii="Verdana" w:eastAsia="Times New Roman" w:hAnsi="Verdana" w:cs="Arial"/>
+          <w:b/>
+          <w:bCs/>
+          <w:color w:val="111111"/>
+          <w:sz w:val="22"/>
+          <w:szCs w:val="22"/>
+        </w:rPr>
+        <w:t>Bad variables:</w:t>
+      </w:r>
+      <w:r>
+        <w:rPr>
+          <w:rFonts w:ascii="Verdana" w:eastAsia="Times New Roman" w:hAnsi="Verdana" w:cs="Arial"/>
+          <w:color w:val="111111"/>
+          <w:sz w:val="22"/>
+          <w:szCs w:val="22"/>
+        </w:rPr>
+        <w:t xml:space="preserve"> </w:t>
+      </w:r>
+      <w:r>
+        <w:rPr>
+          <w:rFonts w:ascii="Verdana" w:eastAsia="Times New Roman" w:hAnsi="Verdana" w:cstheme="minorHAnsi"/>
+          <w:color w:val="C45911" w:themeColor="accent2" w:themeShade="BF"/>
+          <w:sz w:val="22"/>
+          <w:szCs w:val="22"/>
+        </w:rPr>
+        <w:t>x, a, i</w:t>
+      </w:r>
+      <w:r>
+        <w:rPr>
+          <w:rFonts w:ascii="Verdana" w:eastAsia="Times New Roman" w:hAnsi="Verdana" w:cstheme="minorHAnsi"/>
+          <w:color w:val="C45911" w:themeColor="accent2" w:themeShade="BF"/>
+          <w:sz w:val="22"/>
+          <w:szCs w:val="22"/>
+        </w:rPr>
+        <w:t xml:space="preserve">, </w:t>
+      </w:r>
+      <w:proofErr w:type="spellStart"/>
+      <w:r>
+        <w:rPr>
+          <w:rFonts w:ascii="Verdana" w:eastAsia="Times New Roman" w:hAnsi="Verdana" w:cstheme="minorHAnsi"/>
+          <w:color w:val="C45911" w:themeColor="accent2" w:themeShade="BF"/>
+          <w:sz w:val="22"/>
+          <w:szCs w:val="22"/>
+        </w:rPr>
+        <w:t>youareapotato</w:t>
+      </w:r>
+      <w:proofErr w:type="spellEnd"/>
+      <w:r>
+        <w:rPr>
+          <w:rFonts w:ascii="Verdana" w:eastAsia="Times New Roman" w:hAnsi="Verdana" w:cstheme="minorHAnsi"/>
+          <w:color w:val="C45911" w:themeColor="accent2" w:themeShade="BF"/>
+          <w:sz w:val="22"/>
+          <w:szCs w:val="22"/>
+        </w:rPr>
+        <w:t xml:space="preserve">, </w:t>
+      </w:r>
+      <w:proofErr w:type="spellStart"/>
+      <w:r>
+        <w:rPr>
+          <w:rFonts w:ascii="Verdana" w:eastAsia="Times New Roman" w:hAnsi="Verdana" w:cstheme="minorHAnsi"/>
+          <w:color w:val="C45911" w:themeColor="accent2" w:themeShade="BF"/>
+          <w:sz w:val="22"/>
+          <w:szCs w:val="22"/>
+        </w:rPr>
+        <w:t>someCamelCaseNonsense</w:t>
+      </w:r>
+      <w:proofErr w:type="spellEnd"/>
+    </w:p>
+    <w:p>
+      <w:pPr>
+        <w:numPr>
+          <w:ilvl w:val="0"/>
+          <w:numId w:val="5"/>
+        </w:numPr>
+        <w:spacing w:after="240"/>
+        <w:ind w:left="360"/>
+        <w:rPr>
+          <w:rFonts w:ascii="Verdana" w:eastAsia="Times New Roman" w:hAnsi="Verdana" w:cs="Arial"/>
+          <w:color w:val="111111"/>
+          <w:sz w:val="22"/>
+          <w:szCs w:val="22"/>
+        </w:rPr>
+      </w:pPr>
+      <w:r>
+        <w:rPr>
+          <w:rFonts w:ascii="Verdana" w:eastAsia="Times New Roman" w:hAnsi="Verdana" w:cs="Arial"/>
+          <w:b/>
+          <w:color w:val="111111"/>
+          <w:sz w:val="22"/>
+          <w:szCs w:val="22"/>
+        </w:rPr>
+        <w:t>Use comments</w:t>
+      </w:r>
+      <w:r>
+        <w:rPr>
+          <w:rFonts w:ascii="Verdana" w:eastAsia="Times New Roman" w:hAnsi="Verdana" w:cs="Arial"/>
+          <w:color w:val="111111"/>
+          <w:sz w:val="22"/>
+          <w:szCs w:val="22"/>
+        </w:rPr>
+        <w:t>. Your planning document can help guide what comments you need to use: was it worth writing down as a step? It's worth commenting. If you handed your code to a classmate, would a comment help them understand</w:t>
+      </w:r>
+      <w:r>
+        <w:rPr>
+          <w:rFonts w:ascii="Verdana" w:eastAsia="Times New Roman" w:hAnsi="Verdana" w:cs="Arial"/>
+          <w:color w:val="111111"/>
+          <w:sz w:val="22"/>
+          <w:szCs w:val="22"/>
+        </w:rPr>
+        <w:t xml:space="preserve"> what it does? If yes, </w:t>
+      </w:r>
+      <w:proofErr w:type="gramStart"/>
+      <w:r>
+        <w:rPr>
+          <w:rFonts w:ascii="Verdana" w:eastAsia="Times New Roman" w:hAnsi="Verdana" w:cs="Arial"/>
+          <w:color w:val="111111"/>
+          <w:sz w:val="22"/>
+          <w:szCs w:val="22"/>
+        </w:rPr>
+        <w:t>i</w:t>
+      </w:r>
+      <w:r>
+        <w:rPr>
+          <w:rFonts w:ascii="Verdana" w:eastAsia="Times New Roman" w:hAnsi="Verdana" w:cs="Arial"/>
+          <w:color w:val="111111"/>
+          <w:sz w:val="22"/>
+          <w:szCs w:val="22"/>
+        </w:rPr>
+        <w:t>t's</w:t>
+      </w:r>
+      <w:proofErr w:type="gramEnd"/>
+      <w:r>
+        <w:rPr>
+          <w:rFonts w:ascii="Verdana" w:eastAsia="Times New Roman" w:hAnsi="Verdana" w:cs="Arial"/>
+          <w:color w:val="111111"/>
+          <w:sz w:val="22"/>
+          <w:szCs w:val="22"/>
+        </w:rPr>
+        <w:t xml:space="preserve"> worth commenting.</w:t>
+      </w:r>
+      <w:r>
+        <w:rPr>
+          <w:rFonts w:ascii="Verdana" w:eastAsia="Times New Roman" w:hAnsi="Verdana" w:cs="Arial"/>
+          <w:color w:val="111111"/>
+          <w:sz w:val="22"/>
+          <w:szCs w:val="22"/>
+        </w:rPr>
+        <w:t xml:space="preserve"> </w:t>
+      </w:r>
+    </w:p>
+    <w:p>
+      <w:pPr>
+        <w:numPr>
+          <w:ilvl w:val="1"/>
+          <w:numId w:val="5"/>
+        </w:numPr>
+        <w:tabs>
+          <w:tab w:val="clear" w:pos="1440"/>
+        </w:tabs>
+        <w:spacing w:after="240"/>
+        <w:ind w:left="720"/>
+        <w:rPr>
+          <w:rFonts w:ascii="Verdana" w:eastAsia="Times New Roman" w:hAnsi="Verdana" w:cs="Arial"/>
+          <w:color w:val="111111"/>
+          <w:sz w:val="22"/>
+          <w:szCs w:val="22"/>
+        </w:rPr>
+      </w:pPr>
+      <w:r>
+        <w:rPr>
+          <w:rFonts w:ascii="Verdana" w:eastAsia="Times New Roman" w:hAnsi="Verdana" w:cs="Arial"/>
+          <w:color w:val="111111"/>
+          <w:sz w:val="22"/>
+          <w:szCs w:val="22"/>
+        </w:rPr>
+        <w:t xml:space="preserve">In general, the comment for a line of code goes </w:t>
+      </w:r>
+      <w:r>
+        <w:rPr>
+          <w:rFonts w:ascii="Verdana" w:eastAsia="Times New Roman" w:hAnsi="Verdana" w:cs="Arial"/>
+          <w:i/>
+          <w:color w:val="111111"/>
+          <w:sz w:val="22"/>
+          <w:szCs w:val="22"/>
+        </w:rPr>
+        <w:t xml:space="preserve">before </w:t>
+      </w:r>
+      <w:r>
+        <w:rPr>
+          <w:rFonts w:ascii="Verdana" w:eastAsia="Times New Roman" w:hAnsi="Verdana" w:cs="Arial"/>
+          <w:color w:val="111111"/>
+          <w:sz w:val="22"/>
+          <w:szCs w:val="22"/>
+        </w:rPr>
+        <w:t>that line of code.</w:t>
+      </w:r>
+    </w:p>
+    <w:p>
+      <w:pPr>
+        <w:pStyle w:val="ListParagraph"/>
+        <w:rPr>
+          <w:rFonts w:ascii="Consolas" w:eastAsia="Times New Roman" w:hAnsi="Consolas" w:cs="Arial"/>
+          <w:color w:val="385623" w:themeColor="accent6" w:themeShade="80"/>
+          <w:sz w:val="22"/>
+          <w:szCs w:val="22"/>
+        </w:rPr>
+      </w:pPr>
+      <w:r>
+        <w:rPr>
+          <w:rFonts w:ascii="Consolas" w:eastAsia="Times New Roman" w:hAnsi="Consolas" w:cs="Arial"/>
+          <w:color w:val="385623" w:themeColor="accent6" w:themeShade="80"/>
+          <w:sz w:val="22"/>
+          <w:szCs w:val="22"/>
+        </w:rPr>
+        <w:t># tells the user what we want them to do next</w:t>
+      </w:r>
+    </w:p>
+    <w:p>
+      <w:pPr>
+        <w:pStyle w:val="ListParagraph"/>
         <w:tabs>
           <w:tab w:val="left" w:pos="916"/>
           <w:tab w:val="left" w:pos="1832"/>
@@ -631,546 +1216,339 @@
           <w:tab w:val="left" w:pos="13740"/>
           <w:tab w:val="left" w:pos="14656"/>
         </w:tabs>
-        <w:ind w:left="720"/>
-        <w:rPr>
-          <w:rFonts w:ascii="Consolas" w:eastAsia="Times New Roman" w:hAnsi="Consolas" w:cs="Courier New"/>
-          <w:color w:val="385623" w:themeColor="accent6" w:themeShade="80"/>
-          <w:sz w:val="22"/>
-          <w:szCs w:val="22"/>
-        </w:rPr>
-      </w:pPr>
-      <w:r>
-        <w:rPr>
-          <w:rFonts w:ascii="Consolas" w:eastAsia="Times New Roman" w:hAnsi="Consolas" w:cs="Courier New"/>
-          <w:color w:val="385623" w:themeColor="accent6" w:themeShade="80"/>
-          <w:sz w:val="22"/>
-          <w:szCs w:val="22"/>
-          <w:bdr w:val="none" w:sz="0" w:space="0" w:color="auto" w:frame="1"/>
-        </w:rPr>
-        <w:t xml:space="preserve">  outputs it nicely.</w:t>
+        <w:rPr>
+          <w:rFonts w:ascii="Consolas" w:eastAsia="Times New Roman" w:hAnsi="Consolas" w:cs="Courier New"/>
+          <w:color w:val="385623" w:themeColor="accent6" w:themeShade="80"/>
+          <w:sz w:val="22"/>
+          <w:szCs w:val="22"/>
+        </w:rPr>
+      </w:pPr>
+      <w:proofErr w:type="gramStart"/>
+      <w:r>
+        <w:rPr>
+          <w:rFonts w:ascii="Consolas" w:eastAsia="Times New Roman" w:hAnsi="Consolas" w:cs="Courier New"/>
+          <w:color w:val="385623" w:themeColor="accent6" w:themeShade="80"/>
+          <w:sz w:val="22"/>
+          <w:szCs w:val="22"/>
+        </w:rPr>
+        <w:t>print(</w:t>
+      </w:r>
+      <w:proofErr w:type="gramEnd"/>
+      <w:r>
+        <w:rPr>
+          <w:rFonts w:ascii="Consolas" w:eastAsia="Times New Roman" w:hAnsi="Consolas" w:cs="Courier New"/>
+          <w:color w:val="385623" w:themeColor="accent6" w:themeShade="80"/>
+          <w:sz w:val="22"/>
+          <w:szCs w:val="22"/>
+        </w:rPr>
+        <w:t>"</w:t>
+      </w:r>
+      <w:r>
+        <w:rPr>
+          <w:rFonts w:ascii="Consolas" w:eastAsia="Times New Roman" w:hAnsi="Consolas" w:cs="Courier New"/>
+          <w:color w:val="385623" w:themeColor="accent6" w:themeShade="80"/>
+          <w:sz w:val="22"/>
+          <w:szCs w:val="22"/>
+        </w:rPr>
+        <w:t>Hit enter to continue.</w:t>
+      </w:r>
+      <w:r>
+        <w:rPr>
+          <w:rFonts w:ascii="Consolas" w:eastAsia="Times New Roman" w:hAnsi="Consolas" w:cs="Courier New"/>
+          <w:color w:val="385623" w:themeColor="accent6" w:themeShade="80"/>
+          <w:sz w:val="22"/>
+          <w:szCs w:val="22"/>
+        </w:rPr>
+        <w:t>"</w:t>
+      </w:r>
+      <w:r>
+        <w:rPr>
+          <w:rFonts w:ascii="Consolas" w:eastAsia="Times New Roman" w:hAnsi="Consolas" w:cs="Courier New"/>
+          <w:color w:val="385623" w:themeColor="accent6" w:themeShade="80"/>
+          <w:sz w:val="22"/>
+          <w:szCs w:val="22"/>
+        </w:rPr>
+        <w:t>)</w:t>
       </w:r>
     </w:p>
     <w:p>
       <w:pPr>
         <w:spacing w:after="240"/>
-        <w:ind w:left="720"/>
-        <w:rPr>
-          <w:rFonts w:ascii="Consolas" w:eastAsia="Times New Roman" w:hAnsi="Consolas" w:cs="Arial"/>
-          <w:color w:val="385623" w:themeColor="accent6" w:themeShade="80"/>
-          <w:sz w:val="22"/>
-          <w:szCs w:val="22"/>
-        </w:rPr>
-      </w:pPr>
-      <w:r>
-        <w:rPr>
-          <w:rFonts w:ascii="Consolas" w:eastAsia="Times New Roman" w:hAnsi="Consolas" w:cs="Arial"/>
-          <w:color w:val="385623" w:themeColor="accent6" w:themeShade="80"/>
-          <w:sz w:val="22"/>
-          <w:szCs w:val="22"/>
-        </w:rPr>
-        <w:t>'''</w:t>
-      </w:r>
+        <w:ind w:left="720" w:hanging="360"/>
+        <w:rPr>
+          <w:rFonts w:ascii="Verdana" w:eastAsia="Times New Roman" w:hAnsi="Verdana" w:cs="Arial"/>
+          <w:color w:val="111111"/>
+          <w:sz w:val="22"/>
+          <w:szCs w:val="22"/>
+        </w:rPr>
+      </w:pPr>
     </w:p>
     <w:p>
       <w:pPr>
+        <w:numPr>
+          <w:ilvl w:val="1"/>
+          <w:numId w:val="5"/>
+        </w:numPr>
+        <w:tabs>
+          <w:tab w:val="clear" w:pos="1440"/>
+        </w:tabs>
         <w:spacing w:after="240"/>
-        <w:ind w:left="360"/>
-        <w:rPr>
-          <w:rFonts w:ascii="Verdana" w:eastAsia="Times New Roman" w:hAnsi="Verdana" w:cs="Arial"/>
-          <w:color w:val="111111"/>
-          <w:sz w:val="22"/>
-          <w:szCs w:val="22"/>
-        </w:rPr>
-      </w:pPr>
-      <w:r>
-        <w:rPr>
-          <w:rFonts w:ascii="Verdana" w:eastAsia="Times New Roman" w:hAnsi="Verdana" w:cs="Arial"/>
-          <w:color w:val="111111"/>
-          <w:sz w:val="22"/>
-          <w:szCs w:val="22"/>
-        </w:rPr>
-        <w:t xml:space="preserve">(You don't have to use my </w:t>
+        <w:ind w:left="720"/>
+        <w:rPr>
+          <w:rFonts w:ascii="Verdana" w:eastAsia="Times New Roman" w:hAnsi="Verdana" w:cs="Arial"/>
+          <w:color w:val="111111"/>
+          <w:sz w:val="22"/>
+          <w:szCs w:val="22"/>
+        </w:rPr>
+      </w:pPr>
+      <w:r>
+        <w:rPr>
+          <w:rFonts w:ascii="Verdana" w:eastAsia="Times New Roman" w:hAnsi="Verdana" w:cs="Arial"/>
+          <w:color w:val="111111"/>
+          <w:sz w:val="22"/>
+          <w:szCs w:val="22"/>
+        </w:rPr>
+        <w:t>The one exception: w</w:t>
+      </w:r>
+      <w:r>
+        <w:rPr>
+          <w:rFonts w:ascii="Verdana" w:eastAsia="Times New Roman" w:hAnsi="Verdana" w:cs="Arial"/>
+          <w:color w:val="111111"/>
+          <w:sz w:val="22"/>
+          <w:szCs w:val="22"/>
+        </w:rPr>
+        <w:t xml:space="preserve">hen we start writing functions, you’re going to need to have a comment for every function, listing (at minimum) what kind of </w:t>
+      </w:r>
+      <w:r>
+        <w:rPr>
+          <w:rFonts w:ascii="Verdana" w:eastAsia="Times New Roman" w:hAnsi="Verdana" w:cs="Arial"/>
+          <w:color w:val="111111"/>
+          <w:sz w:val="22"/>
+          <w:szCs w:val="22"/>
+        </w:rPr>
+        <w:lastRenderedPageBreak/>
+        <w:t>arguments it expects and what kind of thing it returns</w:t>
+      </w:r>
+      <w:r>
+        <w:rPr>
+          <w:rFonts w:ascii="Verdana" w:eastAsia="Times New Roman" w:hAnsi="Verdana" w:cs="Arial"/>
+          <w:color w:val="111111"/>
+          <w:sz w:val="22"/>
+          <w:szCs w:val="22"/>
+        </w:rPr>
+        <w:t xml:space="preserve">, and that is traditionally done via </w:t>
       </w:r>
       <w:r>
         <w:rPr>
           <w:rFonts w:ascii="Verdana" w:eastAsia="Times New Roman" w:hAnsi="Verdana" w:cs="Arial"/>
           <w:i/>
-          <w:iCs/>
-          <w:color w:val="111111"/>
-          <w:sz w:val="22"/>
-          <w:szCs w:val="22"/>
-        </w:rPr>
-        <w:t>exact</w:t>
-      </w:r>
-      <w:r>
-        <w:rPr>
-          <w:rFonts w:ascii="Verdana" w:eastAsia="Times New Roman" w:hAnsi="Verdana" w:cs="Arial"/>
-          <w:color w:val="111111"/>
-          <w:sz w:val="22"/>
-          <w:szCs w:val="22"/>
-        </w:rPr>
-        <w:t xml:space="preserve"> format,</w:t>
-      </w:r>
-      <w:r>
-        <w:rPr>
-          <w:rFonts w:ascii="Verdana" w:eastAsia="Times New Roman" w:hAnsi="Verdana" w:cs="Arial"/>
-          <w:color w:val="111111"/>
-          <w:sz w:val="22"/>
-          <w:szCs w:val="22"/>
-        </w:rPr>
-        <w:t xml:space="preserve"> </w:t>
-      </w:r>
-      <w:r>
-        <w:rPr>
-          <w:rFonts w:ascii="Verdana" w:eastAsia="Times New Roman" w:hAnsi="Verdana" w:cs="Arial"/>
-          <w:color w:val="111111"/>
-          <w:sz w:val="22"/>
-          <w:szCs w:val="22"/>
-        </w:rPr>
-        <w:t>but I expect yours to be equally readable</w:t>
-      </w:r>
-      <w:r>
-        <w:rPr>
-          <w:rFonts w:ascii="Verdana" w:eastAsia="Times New Roman" w:hAnsi="Verdana" w:cs="Arial"/>
-          <w:color w:val="111111"/>
-          <w:sz w:val="22"/>
-          <w:szCs w:val="22"/>
-        </w:rPr>
-        <w:t xml:space="preserve"> and contain roughly the same information</w:t>
-      </w:r>
-      <w:r>
-        <w:rPr>
-          <w:rFonts w:ascii="Verdana" w:eastAsia="Times New Roman" w:hAnsi="Verdana" w:cs="Arial"/>
-          <w:color w:val="111111"/>
-          <w:sz w:val="22"/>
-          <w:szCs w:val="22"/>
-        </w:rPr>
-        <w:t>.)</w:t>
+          <w:color w:val="111111"/>
+          <w:sz w:val="22"/>
+          <w:szCs w:val="22"/>
+        </w:rPr>
+        <w:t xml:space="preserve">a </w:t>
+      </w:r>
+      <w:proofErr w:type="spellStart"/>
+      <w:r>
+        <w:rPr>
+          <w:rFonts w:ascii="Verdana" w:eastAsia="Times New Roman" w:hAnsi="Verdana" w:cs="Arial"/>
+          <w:i/>
+          <w:color w:val="111111"/>
+          <w:sz w:val="22"/>
+          <w:szCs w:val="22"/>
+        </w:rPr>
+        <w:t>docstring</w:t>
+      </w:r>
+      <w:proofErr w:type="spellEnd"/>
+      <w:r>
+        <w:rPr>
+          <w:rFonts w:ascii="Verdana" w:eastAsia="Times New Roman" w:hAnsi="Verdana" w:cs="Arial"/>
+          <w:i/>
+          <w:color w:val="111111"/>
+          <w:sz w:val="22"/>
+          <w:szCs w:val="22"/>
+        </w:rPr>
+        <w:t xml:space="preserve"> inside the function, instead of a comment before</w:t>
+      </w:r>
+      <w:r>
+        <w:rPr>
+          <w:rFonts w:ascii="Verdana" w:eastAsia="Times New Roman" w:hAnsi="Verdana" w:cs="Arial"/>
+          <w:color w:val="111111"/>
+          <w:sz w:val="22"/>
+          <w:szCs w:val="22"/>
+        </w:rPr>
+        <w:t xml:space="preserve">. </w:t>
       </w:r>
     </w:p>
     <w:p>
       <w:pPr>
-        <w:spacing w:after="240"/>
-        <w:ind w:left="360"/>
-        <w:rPr>
-          <w:rFonts w:ascii="Verdana" w:eastAsia="Times New Roman" w:hAnsi="Verdana" w:cs="Arial"/>
-          <w:color w:val="111111"/>
-          <w:sz w:val="22"/>
-          <w:szCs w:val="22"/>
-        </w:rPr>
-      </w:pPr>
-      <w:r>
-        <w:rPr>
-          <w:rFonts w:ascii="Verdana" w:eastAsia="Times New Roman" w:hAnsi="Verdana" w:cs="Arial"/>
-          <w:color w:val="111111"/>
-          <w:sz w:val="22"/>
-          <w:szCs w:val="22"/>
-        </w:rPr>
-        <w:t>If you start putting your program plan into that code block, instead of a separate file, that is fine. That’s what I do in the homework solutions.</w:t>
+        <w:ind w:left="720"/>
+        <w:rPr>
+          <w:rFonts w:ascii="Consolas" w:eastAsia="Times New Roman" w:hAnsi="Consolas" w:cs="Arial"/>
+          <w:color w:val="385623" w:themeColor="accent6" w:themeShade="80"/>
+          <w:sz w:val="22"/>
+          <w:szCs w:val="22"/>
+        </w:rPr>
+      </w:pPr>
+      <w:proofErr w:type="spellStart"/>
+      <w:proofErr w:type="gramStart"/>
+      <w:r>
+        <w:rPr>
+          <w:rFonts w:ascii="Consolas" w:eastAsia="Times New Roman" w:hAnsi="Consolas" w:cs="Arial"/>
+          <w:color w:val="385623" w:themeColor="accent6" w:themeShade="80"/>
+          <w:sz w:val="22"/>
+          <w:szCs w:val="22"/>
+        </w:rPr>
+        <w:t>def</w:t>
+      </w:r>
+      <w:proofErr w:type="spellEnd"/>
+      <w:proofErr w:type="gramEnd"/>
+      <w:r>
+        <w:rPr>
+          <w:rFonts w:ascii="Consolas" w:eastAsia="Times New Roman" w:hAnsi="Consolas" w:cs="Arial"/>
+          <w:color w:val="385623" w:themeColor="accent6" w:themeShade="80"/>
+          <w:sz w:val="22"/>
+          <w:szCs w:val="22"/>
+        </w:rPr>
+        <w:t xml:space="preserve"> </w:t>
+      </w:r>
+      <w:proofErr w:type="spellStart"/>
+      <w:r>
+        <w:rPr>
+          <w:rFonts w:ascii="Consolas" w:eastAsia="Times New Roman" w:hAnsi="Consolas" w:cs="Arial"/>
+          <w:color w:val="385623" w:themeColor="accent6" w:themeShade="80"/>
+          <w:sz w:val="22"/>
+          <w:szCs w:val="22"/>
+        </w:rPr>
+        <w:t>function_name</w:t>
+      </w:r>
+      <w:proofErr w:type="spellEnd"/>
+      <w:r>
+        <w:rPr>
+          <w:rFonts w:ascii="Consolas" w:eastAsia="Times New Roman" w:hAnsi="Consolas" w:cs="Arial"/>
+          <w:color w:val="385623" w:themeColor="accent6" w:themeShade="80"/>
+          <w:sz w:val="22"/>
+          <w:szCs w:val="22"/>
+        </w:rPr>
+        <w:t>(</w:t>
+      </w:r>
+      <w:proofErr w:type="spellStart"/>
+      <w:r>
+        <w:rPr>
+          <w:rFonts w:ascii="Consolas" w:eastAsia="Times New Roman" w:hAnsi="Consolas" w:cs="Arial"/>
+          <w:color w:val="385623" w:themeColor="accent6" w:themeShade="80"/>
+          <w:sz w:val="22"/>
+          <w:szCs w:val="22"/>
+        </w:rPr>
+        <w:t>parameter_name</w:t>
+      </w:r>
+      <w:proofErr w:type="spellEnd"/>
+      <w:r>
+        <w:rPr>
+          <w:rFonts w:ascii="Consolas" w:eastAsia="Times New Roman" w:hAnsi="Consolas" w:cs="Arial"/>
+          <w:color w:val="385623" w:themeColor="accent6" w:themeShade="80"/>
+          <w:sz w:val="22"/>
+          <w:szCs w:val="22"/>
+        </w:rPr>
+        <w:t>, …):</w:t>
       </w:r>
     </w:p>
     <w:p>
       <w:pPr>
-        <w:numPr>
-          <w:ilvl w:val="0"/>
-          <w:numId w:val="3"/>
-        </w:numPr>
-        <w:spacing w:after="240"/>
-        <w:ind w:left="360"/>
-        <w:rPr>
-          <w:rFonts w:ascii="Verdana" w:eastAsia="Times New Roman" w:hAnsi="Verdana" w:cs="Arial"/>
-          <w:color w:val="111111"/>
-          <w:sz w:val="22"/>
-          <w:szCs w:val="22"/>
-        </w:rPr>
-      </w:pPr>
-      <w:r>
-        <w:rPr>
-          <w:rFonts w:ascii="Verdana" w:eastAsia="Times New Roman" w:hAnsi="Verdana" w:cs="Arial"/>
-          <w:color w:val="111111"/>
-          <w:sz w:val="22"/>
-          <w:szCs w:val="22"/>
-        </w:rPr>
-        <w:t xml:space="preserve">Give variables useful names that describe what they hold. Named constants should be in all caps, with underscores between words. For every other </w:t>
-      </w:r>
-      <w:proofErr w:type="gramStart"/>
-      <w:r>
-        <w:rPr>
-          <w:rFonts w:ascii="Verdana" w:eastAsia="Times New Roman" w:hAnsi="Verdana" w:cs="Arial"/>
-          <w:color w:val="111111"/>
-          <w:sz w:val="22"/>
-          <w:szCs w:val="22"/>
-        </w:rPr>
-        <w:t>variable</w:t>
-      </w:r>
-      <w:proofErr w:type="gramEnd"/>
-      <w:r>
-        <w:rPr>
-          <w:rFonts w:ascii="Verdana" w:eastAsia="Times New Roman" w:hAnsi="Verdana" w:cs="Arial"/>
-          <w:color w:val="111111"/>
-          <w:sz w:val="22"/>
-          <w:szCs w:val="22"/>
-        </w:rPr>
-        <w:t xml:space="preserve"> (this will be most</w:t>
-      </w:r>
-      <w:r>
-        <w:rPr>
-          <w:rFonts w:ascii="Verdana" w:eastAsia="Times New Roman" w:hAnsi="Verdana" w:cs="Arial"/>
-          <w:color w:val="111111"/>
-          <w:sz w:val="22"/>
-          <w:szCs w:val="22"/>
-        </w:rPr>
-        <w:t xml:space="preserve"> of your variables), use "</w:t>
+        <w:pStyle w:val="ListParagraph"/>
+        <w:tabs>
+          <w:tab w:val="left" w:pos="916"/>
+          <w:tab w:val="left" w:pos="1832"/>
+          <w:tab w:val="left" w:pos="2748"/>
+          <w:tab w:val="left" w:pos="3664"/>
+          <w:tab w:val="left" w:pos="4580"/>
+          <w:tab w:val="left" w:pos="5496"/>
+          <w:tab w:val="left" w:pos="6412"/>
+          <w:tab w:val="left" w:pos="7328"/>
+          <w:tab w:val="left" w:pos="8244"/>
+          <w:tab w:val="left" w:pos="9160"/>
+          <w:tab w:val="left" w:pos="10076"/>
+          <w:tab w:val="left" w:pos="10992"/>
+          <w:tab w:val="left" w:pos="11908"/>
+          <w:tab w:val="left" w:pos="12824"/>
+          <w:tab w:val="left" w:pos="13740"/>
+          <w:tab w:val="left" w:pos="14656"/>
+        </w:tabs>
+        <w:rPr>
+          <w:rFonts w:ascii="Consolas" w:eastAsia="Times New Roman" w:hAnsi="Consolas" w:cs="Courier New"/>
+          <w:color w:val="385623" w:themeColor="accent6" w:themeShade="80"/>
+          <w:sz w:val="22"/>
+          <w:szCs w:val="22"/>
+        </w:rPr>
+      </w:pPr>
+      <w:r>
+        <w:rPr>
+          <w:rFonts w:ascii="Consolas" w:eastAsia="Times New Roman" w:hAnsi="Consolas" w:cs="Courier New"/>
+          <w:color w:val="385623" w:themeColor="accent6" w:themeShade="80"/>
+          <w:sz w:val="22"/>
+          <w:szCs w:val="22"/>
+        </w:rPr>
+        <w:t xml:space="preserve">    </w:t>
+      </w:r>
+      <w:r>
+        <w:rPr>
+          <w:rFonts w:ascii="Consolas" w:eastAsia="Times New Roman" w:hAnsi="Consolas" w:cs="Courier New"/>
+          <w:color w:val="385623" w:themeColor="accent6" w:themeShade="80"/>
+          <w:sz w:val="22"/>
+          <w:szCs w:val="22"/>
+        </w:rPr>
+        <w:t xml:space="preserve">"""Do X and return a Y. </w:t>
       </w:r>
       <w:proofErr w:type="spellStart"/>
       <w:r>
         <w:rPr>
-          <w:rFonts w:ascii="Verdana" w:eastAsia="Times New Roman" w:hAnsi="Verdana" w:cs="Arial"/>
-          <w:color w:val="111111"/>
-          <w:sz w:val="22"/>
-          <w:szCs w:val="22"/>
-        </w:rPr>
-        <w:t>snake_</w:t>
-      </w:r>
-      <w:r>
-        <w:rPr>
-          <w:rFonts w:ascii="Verdana" w:eastAsia="Times New Roman" w:hAnsi="Verdana" w:cs="Arial"/>
-          <w:color w:val="111111"/>
-          <w:sz w:val="22"/>
-          <w:szCs w:val="22"/>
-        </w:rPr>
-        <w:t>case</w:t>
+          <w:rFonts w:ascii="Consolas" w:eastAsia="Times New Roman" w:hAnsi="Consolas" w:cs="Courier New"/>
+          <w:color w:val="385623" w:themeColor="accent6" w:themeShade="80"/>
+          <w:sz w:val="22"/>
+          <w:szCs w:val="22"/>
+        </w:rPr>
+        <w:t>parameter_name</w:t>
       </w:r>
       <w:proofErr w:type="spellEnd"/>
       <w:r>
         <w:rPr>
-          <w:rFonts w:ascii="Verdana" w:eastAsia="Times New Roman" w:hAnsi="Verdana" w:cs="Arial"/>
-          <w:color w:val="111111"/>
-          <w:sz w:val="22"/>
-          <w:szCs w:val="22"/>
-        </w:rPr>
-        <w:t>": everything is lowercase, and multi-word variables have underscores between them.</w:t>
-      </w:r>
-      <w:r>
-        <w:rPr>
-          <w:rFonts w:ascii="Verdana" w:eastAsia="Times New Roman" w:hAnsi="Verdana" w:cs="Arial"/>
-          <w:color w:val="111111"/>
-          <w:sz w:val="22"/>
-          <w:szCs w:val="22"/>
-        </w:rPr>
-        <w:t xml:space="preserve"> This rule will also apply to function names when we start using those.</w:t>
+          <w:rFonts w:ascii="Consolas" w:eastAsia="Times New Roman" w:hAnsi="Consolas" w:cs="Courier New"/>
+          <w:color w:val="385623" w:themeColor="accent6" w:themeShade="80"/>
+          <w:sz w:val="22"/>
+          <w:szCs w:val="22"/>
+        </w:rPr>
+        <w:t xml:space="preserve"> should be a Z."""</w:t>
       </w:r>
     </w:p>
     <w:p>
       <w:pPr>
-        <w:numPr>
-          <w:ilvl w:val="0"/>
-          <w:numId w:val="11"/>
-        </w:numPr>
-        <w:spacing w:after="240"/>
-        <w:ind w:left="1080"/>
-        <w:rPr>
-          <w:rFonts w:ascii="Verdana" w:eastAsia="Times New Roman" w:hAnsi="Verdana" w:cs="Arial"/>
-          <w:color w:val="111111"/>
-          <w:sz w:val="22"/>
-          <w:szCs w:val="22"/>
-        </w:rPr>
-      </w:pPr>
-      <w:r>
-        <w:rPr>
-          <w:rFonts w:ascii="Verdana" w:eastAsia="Times New Roman" w:hAnsi="Verdana" w:cs="Arial"/>
-          <w:b/>
-          <w:bCs/>
-          <w:color w:val="111111"/>
-          <w:sz w:val="22"/>
-          <w:szCs w:val="22"/>
-        </w:rPr>
-        <w:t>Good constants:</w:t>
-      </w:r>
-      <w:r>
-        <w:rPr>
-          <w:rFonts w:ascii="Verdana" w:eastAsia="Times New Roman" w:hAnsi="Verdana" w:cs="Arial"/>
-          <w:color w:val="111111"/>
-          <w:sz w:val="22"/>
-          <w:szCs w:val="22"/>
-        </w:rPr>
-        <w:t xml:space="preserve"> </w:t>
-      </w:r>
-      <w:r>
-        <w:rPr>
-          <w:rFonts w:ascii="Consolas" w:eastAsia="Times New Roman" w:hAnsi="Consolas" w:cs="Arial"/>
-          <w:color w:val="385623" w:themeColor="accent6" w:themeShade="80"/>
-          <w:sz w:val="22"/>
-          <w:szCs w:val="22"/>
-        </w:rPr>
-        <w:t>INTEREST_RATE, PERCENTAGE</w:t>
-      </w:r>
-    </w:p>
-    <w:p>
-      <w:pPr>
-        <w:numPr>
-          <w:ilvl w:val="0"/>
-          <w:numId w:val="11"/>
-        </w:numPr>
-        <w:spacing w:after="240"/>
-        <w:ind w:left="1080"/>
-        <w:rPr>
-          <w:rFonts w:ascii="Verdana" w:eastAsia="Times New Roman" w:hAnsi="Verdana" w:cs="Arial"/>
-          <w:color w:val="111111"/>
-          <w:sz w:val="22"/>
-          <w:szCs w:val="22"/>
-        </w:rPr>
-      </w:pPr>
-      <w:r>
-        <w:rPr>
-          <w:rFonts w:ascii="Verdana" w:eastAsia="Times New Roman" w:hAnsi="Verdana" w:cs="Arial"/>
-          <w:b/>
-          <w:bCs/>
-          <w:color w:val="111111"/>
-          <w:sz w:val="22"/>
-          <w:szCs w:val="22"/>
-        </w:rPr>
-        <w:t>Good variables:</w:t>
-      </w:r>
-      <w:r>
-        <w:rPr>
-          <w:rFonts w:ascii="Verdana" w:eastAsia="Times New Roman" w:hAnsi="Verdana" w:cs="Arial"/>
-          <w:color w:val="111111"/>
-          <w:sz w:val="22"/>
-          <w:szCs w:val="22"/>
-        </w:rPr>
-        <w:t xml:space="preserve"> </w:t>
-      </w:r>
-      <w:proofErr w:type="spellStart"/>
-      <w:r>
-        <w:rPr>
-          <w:rFonts w:ascii="Consolas" w:eastAsia="Times New Roman" w:hAnsi="Consolas" w:cs="Arial"/>
-          <w:color w:val="385623" w:themeColor="accent6" w:themeShade="80"/>
-          <w:sz w:val="22"/>
-          <w:szCs w:val="22"/>
-        </w:rPr>
-        <w:t>average_grade</w:t>
-      </w:r>
-      <w:proofErr w:type="spellEnd"/>
-      <w:r>
-        <w:rPr>
-          <w:rFonts w:ascii="Consolas" w:eastAsia="Times New Roman" w:hAnsi="Consolas" w:cs="Arial"/>
-          <w:color w:val="385623" w:themeColor="accent6" w:themeShade="80"/>
-          <w:sz w:val="22"/>
-          <w:szCs w:val="22"/>
-        </w:rPr>
-        <w:t xml:space="preserve">, </w:t>
-      </w:r>
-      <w:proofErr w:type="spellStart"/>
-      <w:r>
-        <w:rPr>
-          <w:rFonts w:ascii="Consolas" w:eastAsia="Times New Roman" w:hAnsi="Consolas" w:cs="Arial"/>
-          <w:color w:val="385623" w:themeColor="accent6" w:themeShade="80"/>
-          <w:sz w:val="22"/>
-          <w:szCs w:val="22"/>
-        </w:rPr>
-        <w:t>first_name</w:t>
-      </w:r>
-      <w:proofErr w:type="spellEnd"/>
-      <w:r>
-        <w:rPr>
-          <w:rFonts w:ascii="Consolas" w:eastAsia="Times New Roman" w:hAnsi="Consolas" w:cs="Arial"/>
-          <w:color w:val="385623" w:themeColor="accent6" w:themeShade="80"/>
-          <w:sz w:val="22"/>
-          <w:szCs w:val="22"/>
-        </w:rPr>
-        <w:t xml:space="preserve">, </w:t>
-      </w:r>
-      <w:proofErr w:type="spellStart"/>
-      <w:r>
-        <w:rPr>
-          <w:rFonts w:ascii="Consolas" w:eastAsia="Times New Roman" w:hAnsi="Consolas" w:cs="Arial"/>
-          <w:color w:val="385623" w:themeColor="accent6" w:themeShade="80"/>
-          <w:sz w:val="22"/>
-          <w:szCs w:val="22"/>
-        </w:rPr>
-        <w:t>favorite_animal</w:t>
-      </w:r>
-      <w:proofErr w:type="spellEnd"/>
-    </w:p>
-    <w:p>
-      <w:pPr>
-        <w:numPr>
-          <w:ilvl w:val="0"/>
-          <w:numId w:val="4"/>
-        </w:numPr>
-        <w:spacing w:after="240"/>
-        <w:ind w:left="1080"/>
-        <w:rPr>
-          <w:rFonts w:ascii="Verdana" w:eastAsia="Times New Roman" w:hAnsi="Verdana" w:cs="Arial"/>
-          <w:color w:val="111111"/>
-          <w:sz w:val="22"/>
-          <w:szCs w:val="22"/>
-        </w:rPr>
-      </w:pPr>
-      <w:r>
-        <w:rPr>
-          <w:rFonts w:ascii="Verdana" w:eastAsia="Times New Roman" w:hAnsi="Verdana" w:cs="Arial"/>
-          <w:b/>
-          <w:bCs/>
-          <w:color w:val="111111"/>
-          <w:sz w:val="22"/>
-          <w:szCs w:val="22"/>
-        </w:rPr>
-        <w:t>Bad variables:</w:t>
-      </w:r>
-      <w:r>
-        <w:rPr>
-          <w:rFonts w:ascii="Verdana" w:eastAsia="Times New Roman" w:hAnsi="Verdana" w:cs="Arial"/>
-          <w:color w:val="111111"/>
-          <w:sz w:val="22"/>
-          <w:szCs w:val="22"/>
-        </w:rPr>
-        <w:t xml:space="preserve"> </w:t>
-      </w:r>
-      <w:r>
-        <w:rPr>
-          <w:rFonts w:ascii="Consolas" w:eastAsia="Times New Roman" w:hAnsi="Consolas" w:cstheme="minorHAnsi"/>
-          <w:color w:val="C45911" w:themeColor="accent2" w:themeShade="BF"/>
-          <w:sz w:val="22"/>
-          <w:szCs w:val="22"/>
-        </w:rPr>
-        <w:t>x, a, i</w:t>
-      </w:r>
-      <w:r>
-        <w:rPr>
-          <w:rFonts w:ascii="Consolas" w:eastAsia="Times New Roman" w:hAnsi="Consolas" w:cstheme="minorHAnsi"/>
-          <w:color w:val="C45911" w:themeColor="accent2" w:themeShade="BF"/>
-          <w:sz w:val="22"/>
-          <w:szCs w:val="22"/>
-        </w:rPr>
-        <w:t xml:space="preserve">, </w:t>
-      </w:r>
-      <w:proofErr w:type="spellStart"/>
-      <w:r>
-        <w:rPr>
-          <w:rFonts w:ascii="Consolas" w:eastAsia="Times New Roman" w:hAnsi="Consolas" w:cstheme="minorHAnsi"/>
-          <w:color w:val="C45911" w:themeColor="accent2" w:themeShade="BF"/>
-          <w:sz w:val="22"/>
-          <w:szCs w:val="22"/>
-        </w:rPr>
-        <w:t>youareapotato</w:t>
-      </w:r>
-      <w:proofErr w:type="spellEnd"/>
-      <w:r>
-        <w:rPr>
-          <w:rFonts w:ascii="Consolas" w:eastAsia="Times New Roman" w:hAnsi="Consolas" w:cstheme="minorHAnsi"/>
-          <w:color w:val="C45911" w:themeColor="accent2" w:themeShade="BF"/>
-          <w:sz w:val="22"/>
-          <w:szCs w:val="22"/>
-        </w:rPr>
-        <w:t xml:space="preserve">, </w:t>
-      </w:r>
-      <w:proofErr w:type="spellStart"/>
-      <w:r>
-        <w:rPr>
-          <w:rFonts w:ascii="Consolas" w:eastAsia="Times New Roman" w:hAnsi="Consolas" w:cstheme="minorHAnsi"/>
-          <w:color w:val="C45911" w:themeColor="accent2" w:themeShade="BF"/>
-          <w:sz w:val="22"/>
-          <w:szCs w:val="22"/>
-        </w:rPr>
-        <w:t>someCamelCaseNonsense</w:t>
-      </w:r>
-      <w:proofErr w:type="spellEnd"/>
-    </w:p>
-    <w:p>
-      <w:pPr>
-        <w:numPr>
-          <w:ilvl w:val="0"/>
-          <w:numId w:val="5"/>
-        </w:numPr>
-        <w:spacing w:after="240"/>
-        <w:ind w:left="360"/>
-        <w:rPr>
-          <w:rFonts w:ascii="Verdana" w:eastAsia="Times New Roman" w:hAnsi="Verdana" w:cs="Arial"/>
-          <w:color w:val="111111"/>
-          <w:sz w:val="22"/>
-          <w:szCs w:val="22"/>
-        </w:rPr>
-      </w:pPr>
-      <w:r>
-        <w:rPr>
-          <w:rFonts w:ascii="Verdana" w:eastAsia="Times New Roman" w:hAnsi="Verdana" w:cs="Arial"/>
-          <w:b/>
-          <w:color w:val="111111"/>
-          <w:sz w:val="22"/>
-          <w:szCs w:val="22"/>
-        </w:rPr>
-        <w:t>Use comments</w:t>
-      </w:r>
-      <w:r>
-        <w:rPr>
-          <w:rFonts w:ascii="Verdana" w:eastAsia="Times New Roman" w:hAnsi="Verdana" w:cs="Arial"/>
-          <w:color w:val="111111"/>
-          <w:sz w:val="22"/>
-          <w:szCs w:val="22"/>
-        </w:rPr>
-        <w:t xml:space="preserve">. Your planning document can help guide what comments you need to use: was it worth writing down as a step? It's worth commenting. If you handed your code to a classmate, would a comment help them understand what it does? </w:t>
-      </w:r>
-      <w:proofErr w:type="gramStart"/>
-      <w:r>
-        <w:rPr>
-          <w:rFonts w:ascii="Verdana" w:eastAsia="Times New Roman" w:hAnsi="Verdana" w:cs="Arial"/>
-          <w:color w:val="111111"/>
-          <w:sz w:val="22"/>
-          <w:szCs w:val="22"/>
-        </w:rPr>
-        <w:t>It's</w:t>
-      </w:r>
-      <w:proofErr w:type="gramEnd"/>
-      <w:r>
-        <w:rPr>
-          <w:rFonts w:ascii="Verdana" w:eastAsia="Times New Roman" w:hAnsi="Verdana" w:cs="Arial"/>
-          <w:color w:val="111111"/>
-          <w:sz w:val="22"/>
-          <w:szCs w:val="22"/>
-        </w:rPr>
-        <w:t xml:space="preserve"> worth commenting.</w:t>
-      </w:r>
-      <w:r>
-        <w:rPr>
-          <w:rFonts w:ascii="Verdana" w:eastAsia="Times New Roman" w:hAnsi="Verdana" w:cs="Arial"/>
-          <w:color w:val="111111"/>
-          <w:sz w:val="22"/>
-          <w:szCs w:val="22"/>
-        </w:rPr>
-        <w:t xml:space="preserve"> When we start writing functions, </w:t>
-      </w:r>
-      <w:proofErr w:type="gramStart"/>
-      <w:r>
-        <w:rPr>
-          <w:rFonts w:ascii="Verdana" w:eastAsia="Times New Roman" w:hAnsi="Verdana" w:cs="Arial"/>
-          <w:color w:val="111111"/>
-          <w:sz w:val="22"/>
-          <w:szCs w:val="22"/>
-        </w:rPr>
-        <w:t>you’re</w:t>
-      </w:r>
-      <w:proofErr w:type="gramEnd"/>
-      <w:r>
-        <w:rPr>
-          <w:rFonts w:ascii="Verdana" w:eastAsia="Times New Roman" w:hAnsi="Verdana" w:cs="Arial"/>
-          <w:color w:val="111111"/>
-          <w:sz w:val="22"/>
-          <w:szCs w:val="22"/>
-        </w:rPr>
-        <w:t xml:space="preserve"> going to </w:t>
-      </w:r>
-      <w:r>
-        <w:rPr>
-          <w:rFonts w:ascii="Verdana" w:eastAsia="Times New Roman" w:hAnsi="Verdana" w:cs="Arial"/>
-          <w:color w:val="111111"/>
-          <w:sz w:val="22"/>
-          <w:szCs w:val="22"/>
-        </w:rPr>
-        <w:lastRenderedPageBreak/>
-        <w:t xml:space="preserve">need to have a comment for every function, listing (at minimum) what kind of arguments it expects and what kind of thing it returns. </w:t>
-      </w:r>
+        <w:pStyle w:val="ListParagraph"/>
+        <w:tabs>
+          <w:tab w:val="left" w:pos="916"/>
+          <w:tab w:val="left" w:pos="1832"/>
+          <w:tab w:val="left" w:pos="2748"/>
+          <w:tab w:val="left" w:pos="3664"/>
+          <w:tab w:val="left" w:pos="4580"/>
+          <w:tab w:val="left" w:pos="5496"/>
+          <w:tab w:val="left" w:pos="6412"/>
+          <w:tab w:val="left" w:pos="7328"/>
+          <w:tab w:val="left" w:pos="8244"/>
+          <w:tab w:val="left" w:pos="9160"/>
+          <w:tab w:val="left" w:pos="10076"/>
+          <w:tab w:val="left" w:pos="10992"/>
+          <w:tab w:val="left" w:pos="11908"/>
+          <w:tab w:val="left" w:pos="12824"/>
+          <w:tab w:val="left" w:pos="13740"/>
+          <w:tab w:val="left" w:pos="14656"/>
+        </w:tabs>
+        <w:ind w:left="360" w:hanging="360"/>
+        <w:rPr>
+          <w:rFonts w:ascii="Consolas" w:eastAsia="Times New Roman" w:hAnsi="Consolas" w:cs="Courier New"/>
+          <w:color w:val="385623" w:themeColor="accent6" w:themeShade="80"/>
+          <w:sz w:val="22"/>
+          <w:szCs w:val="22"/>
+        </w:rPr>
+      </w:pPr>
     </w:p>
     <w:p>
       <w:pPr>
@@ -1278,7 +1656,7 @@
           <w:numId w:val="12"/>
         </w:numPr>
         <w:spacing w:after="240"/>
-        <w:ind w:left="1170"/>
+        <w:ind w:left="720"/>
         <w:rPr>
           <w:rFonts w:ascii="Verdana" w:eastAsia="Times New Roman" w:hAnsi="Verdana" w:cs="Arial"/>
           <w:color w:val="111111"/>
@@ -1323,7 +1701,7 @@
           <w:numId w:val="12"/>
         </w:numPr>
         <w:spacing w:after="240"/>
-        <w:ind w:left="1170"/>
+        <w:ind w:left="720"/>
         <w:rPr>
           <w:rFonts w:ascii="Verdana" w:eastAsia="Times New Roman" w:hAnsi="Verdana" w:cs="Arial"/>
           <w:color w:val="111111"/>
@@ -1376,34 +1754,343 @@
           <w:szCs w:val="22"/>
         </w:rPr>
       </w:pPr>
-      <w:r>
-        <w:rPr>
-          <w:rFonts w:ascii="Verdana" w:eastAsia="Times New Roman" w:hAnsi="Verdana" w:cs="Arial"/>
-          <w:color w:val="111111"/>
-          <w:sz w:val="22"/>
-          <w:szCs w:val="22"/>
-        </w:rPr>
-        <w:t xml:space="preserve">Save your files as </w:t>
-      </w:r>
+      <w:proofErr w:type="gramStart"/>
+      <w:r>
+        <w:rPr>
+          <w:rFonts w:ascii="Verdana" w:eastAsia="Times New Roman" w:hAnsi="Verdana" w:cs="Arial"/>
+          <w:color w:val="111111"/>
+          <w:sz w:val="22"/>
+          <w:szCs w:val="22"/>
+        </w:rPr>
+        <w:t>Don’t</w:t>
+      </w:r>
+      <w:proofErr w:type="gramEnd"/>
+      <w:r>
+        <w:rPr>
+          <w:rFonts w:ascii="Verdana" w:eastAsia="Times New Roman" w:hAnsi="Verdana" w:cs="Arial"/>
+          <w:color w:val="111111"/>
+          <w:sz w:val="22"/>
+          <w:szCs w:val="22"/>
+        </w:rPr>
+        <w:t xml:space="preserve"> put spaces between function names and their parentheses. </w:t>
+      </w:r>
+    </w:p>
+    <w:p>
+      <w:pPr>
+        <w:numPr>
+          <w:ilvl w:val="0"/>
+          <w:numId w:val="8"/>
+        </w:numPr>
+        <w:rPr>
+          <w:rFonts w:ascii="Verdana" w:eastAsia="Times New Roman" w:hAnsi="Verdana" w:cs="Arial"/>
+          <w:color w:val="111111"/>
+          <w:sz w:val="22"/>
+          <w:szCs w:val="22"/>
+        </w:rPr>
+      </w:pPr>
       <w:r>
         <w:rPr>
           <w:rFonts w:ascii="Verdana" w:eastAsia="Times New Roman" w:hAnsi="Verdana" w:cs="Arial"/>
           <w:b/>
-          <w:bCs/>
-          <w:color w:val="111111"/>
-          <w:sz w:val="22"/>
-          <w:szCs w:val="22"/>
-        </w:rPr>
-        <w:t>your_surname_homework_number.py</w:t>
-      </w:r>
-      <w:r>
-        <w:rPr>
-          <w:rFonts w:ascii="Verdana" w:eastAsia="Times New Roman" w:hAnsi="Verdana" w:cs="Arial"/>
-          <w:color w:val="111111"/>
-          <w:sz w:val="22"/>
-          <w:szCs w:val="22"/>
-        </w:rPr>
-        <w:t>. If there are multiple assignments, label them with letters. For instance, I might submit Sheldon-Hess_homework_1a.py and Sheldon-Hess_homework_1b.py (You may want to give them more descriptive names while you're working on them and then just change the filename to submit the homework.)</w:t>
+          <w:color w:val="111111"/>
+          <w:sz w:val="22"/>
+          <w:szCs w:val="22"/>
+        </w:rPr>
+        <w:t>Bad:</w:t>
+      </w:r>
+      <w:r>
+        <w:rPr>
+          <w:rFonts w:ascii="Verdana" w:eastAsia="Times New Roman" w:hAnsi="Verdana" w:cs="Arial"/>
+          <w:color w:val="111111"/>
+          <w:sz w:val="22"/>
+          <w:szCs w:val="22"/>
+        </w:rPr>
+        <w:t xml:space="preserve">    </w:t>
+      </w:r>
+      <w:r>
+        <w:rPr>
+          <w:rFonts w:ascii="Consolas" w:eastAsia="Times New Roman" w:hAnsi="Consolas" w:cs="Arial"/>
+          <w:color w:val="C45911" w:themeColor="accent2" w:themeShade="BF"/>
+          <w:sz w:val="22"/>
+          <w:szCs w:val="22"/>
+        </w:rPr>
+        <w:t>print (</w:t>
+      </w:r>
+      <w:r>
+        <w:rPr>
+          <w:rFonts w:ascii="Consolas" w:eastAsia="Times New Roman" w:hAnsi="Consolas" w:cs="Courier New"/>
+          <w:color w:val="C45911" w:themeColor="accent2" w:themeShade="BF"/>
+          <w:sz w:val="22"/>
+          <w:szCs w:val="22"/>
+        </w:rPr>
+        <w:t>"</w:t>
+      </w:r>
+      <w:r>
+        <w:rPr>
+          <w:rFonts w:ascii="Consolas" w:eastAsia="Times New Roman" w:hAnsi="Consolas" w:cs="Courier New"/>
+          <w:color w:val="C45911" w:themeColor="accent2" w:themeShade="BF"/>
+          <w:sz w:val="22"/>
+          <w:szCs w:val="22"/>
+        </w:rPr>
+        <w:t>message to user</w:t>
+      </w:r>
+      <w:r>
+        <w:rPr>
+          <w:rFonts w:ascii="Consolas" w:eastAsia="Times New Roman" w:hAnsi="Consolas" w:cs="Courier New"/>
+          <w:color w:val="C45911" w:themeColor="accent2" w:themeShade="BF"/>
+          <w:sz w:val="22"/>
+          <w:szCs w:val="22"/>
+        </w:rPr>
+        <w:t>"</w:t>
+      </w:r>
+      <w:r>
+        <w:rPr>
+          <w:rFonts w:ascii="Consolas" w:eastAsia="Times New Roman" w:hAnsi="Consolas" w:cs="Courier New"/>
+          <w:color w:val="C45911" w:themeColor="accent2" w:themeShade="BF"/>
+          <w:sz w:val="22"/>
+          <w:szCs w:val="22"/>
+        </w:rPr>
+        <w:t>)</w:t>
+      </w:r>
+    </w:p>
+    <w:p>
+      <w:pPr>
+        <w:spacing w:after="240"/>
+        <w:ind w:left="720"/>
+        <w:rPr>
+          <w:rFonts w:ascii="Consolas" w:eastAsia="Times New Roman" w:hAnsi="Consolas" w:cs="Courier New"/>
+          <w:color w:val="385623" w:themeColor="accent6" w:themeShade="80"/>
+          <w:sz w:val="22"/>
+          <w:szCs w:val="22"/>
+        </w:rPr>
+      </w:pPr>
+      <w:r>
+        <w:rPr>
+          <w:rFonts w:ascii="Consolas" w:eastAsia="Times New Roman" w:hAnsi="Consolas" w:cs="Courier New"/>
+          <w:color w:val="385623" w:themeColor="accent6" w:themeShade="80"/>
+          <w:sz w:val="22"/>
+          <w:szCs w:val="22"/>
+        </w:rPr>
+        <w:t xml:space="preserve">       </w:t>
+      </w:r>
+      <w:proofErr w:type="gramStart"/>
+      <w:r>
+        <w:rPr>
+          <w:rFonts w:ascii="Consolas" w:eastAsia="Times New Roman" w:hAnsi="Consolas" w:cs="Courier New"/>
+          <w:color w:val="C45911" w:themeColor="accent2" w:themeShade="BF"/>
+          <w:sz w:val="22"/>
+          <w:szCs w:val="22"/>
+        </w:rPr>
+        <w:t>input</w:t>
+      </w:r>
+      <w:proofErr w:type="gramEnd"/>
+      <w:r>
+        <w:rPr>
+          <w:rFonts w:ascii="Consolas" w:eastAsia="Times New Roman" w:hAnsi="Consolas" w:cs="Courier New"/>
+          <w:color w:val="C45911" w:themeColor="accent2" w:themeShade="BF"/>
+          <w:sz w:val="22"/>
+          <w:szCs w:val="22"/>
+        </w:rPr>
+        <w:t xml:space="preserve"> (</w:t>
+      </w:r>
+      <w:r>
+        <w:rPr>
+          <w:rFonts w:ascii="Consolas" w:eastAsia="Times New Roman" w:hAnsi="Consolas" w:cs="Courier New"/>
+          <w:color w:val="C45911" w:themeColor="accent2" w:themeShade="BF"/>
+          <w:sz w:val="22"/>
+          <w:szCs w:val="22"/>
+        </w:rPr>
+        <w:t>"</w:t>
+      </w:r>
+      <w:r>
+        <w:rPr>
+          <w:rFonts w:ascii="Consolas" w:eastAsia="Times New Roman" w:hAnsi="Consolas" w:cs="Courier New"/>
+          <w:color w:val="C45911" w:themeColor="accent2" w:themeShade="BF"/>
+          <w:sz w:val="22"/>
+          <w:szCs w:val="22"/>
+        </w:rPr>
+        <w:t>Give me a noun</w:t>
+      </w:r>
+      <w:r>
+        <w:rPr>
+          <w:rFonts w:ascii="Consolas" w:eastAsia="Times New Roman" w:hAnsi="Consolas" w:cs="Courier New"/>
+          <w:color w:val="C45911" w:themeColor="accent2" w:themeShade="BF"/>
+          <w:sz w:val="22"/>
+          <w:szCs w:val="22"/>
+        </w:rPr>
+        <w:t>:</w:t>
+      </w:r>
+      <w:r>
+        <w:rPr>
+          <w:rFonts w:ascii="Consolas" w:eastAsia="Times New Roman" w:hAnsi="Consolas" w:cs="Courier New"/>
+          <w:color w:val="C45911" w:themeColor="accent2" w:themeShade="BF"/>
+          <w:sz w:val="22"/>
+          <w:szCs w:val="22"/>
+        </w:rPr>
+        <w:t xml:space="preserve"> </w:t>
+      </w:r>
+      <w:r>
+        <w:rPr>
+          <w:rFonts w:ascii="Consolas" w:eastAsia="Times New Roman" w:hAnsi="Consolas" w:cs="Courier New"/>
+          <w:color w:val="C45911" w:themeColor="accent2" w:themeShade="BF"/>
+          <w:sz w:val="22"/>
+          <w:szCs w:val="22"/>
+        </w:rPr>
+        <w:t>"</w:t>
+      </w:r>
+      <w:r>
+        <w:rPr>
+          <w:rFonts w:ascii="Consolas" w:eastAsia="Times New Roman" w:hAnsi="Consolas" w:cs="Courier New"/>
+          <w:color w:val="C45911" w:themeColor="accent2" w:themeShade="BF"/>
+          <w:sz w:val="22"/>
+          <w:szCs w:val="22"/>
+        </w:rPr>
+        <w:t>)</w:t>
+      </w:r>
+    </w:p>
+    <w:p>
+      <w:pPr>
+        <w:pStyle w:val="ListParagraph"/>
+        <w:numPr>
+          <w:ilvl w:val="0"/>
+          <w:numId w:val="16"/>
+        </w:numPr>
+        <w:rPr>
+          <w:rFonts w:ascii="Verdana" w:eastAsia="Times New Roman" w:hAnsi="Verdana" w:cs="Arial"/>
+          <w:color w:val="111111"/>
+          <w:sz w:val="22"/>
+          <w:szCs w:val="22"/>
+        </w:rPr>
+      </w:pPr>
+      <w:r>
+        <w:rPr>
+          <w:rFonts w:ascii="Verdana" w:eastAsia="Times New Roman" w:hAnsi="Verdana" w:cs="Courier New"/>
+          <w:b/>
+          <w:sz w:val="22"/>
+          <w:szCs w:val="22"/>
+        </w:rPr>
+        <w:t>Good:</w:t>
+      </w:r>
+      <w:r>
+        <w:rPr>
+          <w:rFonts w:ascii="Consolas" w:eastAsia="Times New Roman" w:hAnsi="Consolas" w:cs="Courier New"/>
+          <w:sz w:val="22"/>
+          <w:szCs w:val="22"/>
+        </w:rPr>
+        <w:t xml:space="preserve"> </w:t>
+      </w:r>
+      <w:r>
+        <w:rPr>
+          <w:rFonts w:ascii="Consolas" w:eastAsia="Times New Roman" w:hAnsi="Consolas" w:cs="Courier New"/>
+          <w:color w:val="385623" w:themeColor="accent6" w:themeShade="80"/>
+          <w:sz w:val="22"/>
+          <w:szCs w:val="22"/>
+        </w:rPr>
+        <w:t>print(</w:t>
+      </w:r>
+      <w:r>
+        <w:rPr>
+          <w:rFonts w:ascii="Consolas" w:eastAsia="Times New Roman" w:hAnsi="Consolas" w:cs="Courier New"/>
+          <w:color w:val="385623" w:themeColor="accent6" w:themeShade="80"/>
+          <w:sz w:val="22"/>
+          <w:szCs w:val="22"/>
+        </w:rPr>
+        <w:t>"</w:t>
+      </w:r>
+      <w:r>
+        <w:rPr>
+          <w:rFonts w:ascii="Consolas" w:eastAsia="Times New Roman" w:hAnsi="Consolas" w:cs="Courier New"/>
+          <w:color w:val="385623" w:themeColor="accent6" w:themeShade="80"/>
+          <w:sz w:val="22"/>
+          <w:szCs w:val="22"/>
+        </w:rPr>
+        <w:t>message to user</w:t>
+      </w:r>
+      <w:r>
+        <w:rPr>
+          <w:rFonts w:ascii="Consolas" w:eastAsia="Times New Roman" w:hAnsi="Consolas" w:cs="Courier New"/>
+          <w:color w:val="385623" w:themeColor="accent6" w:themeShade="80"/>
+          <w:sz w:val="22"/>
+          <w:szCs w:val="22"/>
+        </w:rPr>
+        <w:t>"</w:t>
+      </w:r>
+      <w:r>
+        <w:rPr>
+          <w:rFonts w:ascii="Consolas" w:eastAsia="Times New Roman" w:hAnsi="Consolas" w:cs="Courier New"/>
+          <w:color w:val="385623" w:themeColor="accent6" w:themeShade="80"/>
+          <w:sz w:val="22"/>
+          <w:szCs w:val="22"/>
+        </w:rPr>
+        <w:t>)</w:t>
+      </w:r>
+    </w:p>
+    <w:p>
+      <w:pPr>
+        <w:spacing w:after="240"/>
+        <w:ind w:left="720"/>
+        <w:rPr>
+          <w:rFonts w:ascii="Consolas" w:eastAsia="Times New Roman" w:hAnsi="Consolas" w:cs="Arial"/>
+          <w:color w:val="111111"/>
+          <w:sz w:val="22"/>
+          <w:szCs w:val="22"/>
+        </w:rPr>
+      </w:pPr>
+      <w:r>
+        <w:rPr>
+          <w:rFonts w:ascii="Verdana" w:eastAsia="Times New Roman" w:hAnsi="Verdana" w:cs="Arial"/>
+          <w:color w:val="111111"/>
+          <w:sz w:val="22"/>
+          <w:szCs w:val="22"/>
+        </w:rPr>
+        <w:t xml:space="preserve">           </w:t>
+      </w:r>
+      <w:proofErr w:type="gramStart"/>
+      <w:r>
+        <w:rPr>
+          <w:rFonts w:ascii="Consolas" w:eastAsia="Times New Roman" w:hAnsi="Consolas" w:cs="Arial"/>
+          <w:color w:val="385623" w:themeColor="accent6" w:themeShade="80"/>
+          <w:sz w:val="22"/>
+          <w:szCs w:val="22"/>
+        </w:rPr>
+        <w:t>input(</w:t>
+      </w:r>
+      <w:proofErr w:type="gramEnd"/>
+      <w:r>
+        <w:rPr>
+          <w:rFonts w:ascii="Consolas" w:eastAsia="Times New Roman" w:hAnsi="Consolas" w:cs="Courier New"/>
+          <w:color w:val="385623" w:themeColor="accent6" w:themeShade="80"/>
+          <w:sz w:val="22"/>
+          <w:szCs w:val="22"/>
+        </w:rPr>
+        <w:t>"</w:t>
+      </w:r>
+      <w:r>
+        <w:rPr>
+          <w:rFonts w:ascii="Consolas" w:eastAsia="Times New Roman" w:hAnsi="Consolas" w:cs="Courier New"/>
+          <w:color w:val="385623" w:themeColor="accent6" w:themeShade="80"/>
+          <w:sz w:val="22"/>
+          <w:szCs w:val="22"/>
+        </w:rPr>
+        <w:t xml:space="preserve">Give me a noun: </w:t>
+      </w:r>
+      <w:r>
+        <w:rPr>
+          <w:rFonts w:ascii="Consolas" w:eastAsia="Times New Roman" w:hAnsi="Consolas" w:cs="Courier New"/>
+          <w:color w:val="385623" w:themeColor="accent6" w:themeShade="80"/>
+          <w:sz w:val="22"/>
+          <w:szCs w:val="22"/>
+        </w:rPr>
+        <w:t>"</w:t>
+      </w:r>
+      <w:r>
+        <w:rPr>
+          <w:rFonts w:ascii="Consolas" w:eastAsia="Times New Roman" w:hAnsi="Consolas" w:cs="Courier New"/>
+          <w:color w:val="385623" w:themeColor="accent6" w:themeShade="80"/>
+          <w:sz w:val="22"/>
+          <w:szCs w:val="22"/>
+        </w:rPr>
+        <w:t>)</w:t>
       </w:r>
     </w:p>
     <w:p>
@@ -1471,7 +2158,7 @@
           <w:tab w:val="num" w:pos="1620"/>
         </w:tabs>
         <w:spacing w:after="240"/>
-        <w:ind w:left="1170"/>
+        <w:ind w:left="720"/>
         <w:rPr>
           <w:rFonts w:ascii="Verdana" w:eastAsia="Times New Roman" w:hAnsi="Verdana" w:cs="Arial"/>
           <w:color w:val="111111"/>
@@ -1488,7 +2175,7 @@
           <w:sz w:val="22"/>
           <w:szCs w:val="22"/>
         </w:rPr>
-        <w:t xml:space="preserve">Bad: </w:t>
+        <w:t>Bad:</w:t>
       </w:r>
       <w:r>
         <w:rPr>
@@ -1496,10 +2183,10 @@
           <w:b/>
           <w:bCs/>
           <w:color w:val="111111"/>
-          <w:sz w:val="22"/>
-          <w:szCs w:val="22"/>
-        </w:rPr>
-        <w:br/>
+          <w:sz w:val="16"/>
+          <w:szCs w:val="16"/>
+        </w:rPr>
+        <w:t xml:space="preserve"> </w:t>
       </w:r>
       <w:r>
         <w:rPr>
@@ -1507,10 +2194,10 @@
           <w:b/>
           <w:bCs/>
           <w:color w:val="111111"/>
-          <w:sz w:val="22"/>
-          <w:szCs w:val="22"/>
-        </w:rPr>
-        <w:br/>
+          <w:sz w:val="16"/>
+          <w:szCs w:val="16"/>
+        </w:rPr>
+        <w:t xml:space="preserve">    </w:t>
       </w:r>
       <w:r>
         <w:rPr>
@@ -1519,7 +2206,52 @@
           <w:sz w:val="22"/>
           <w:szCs w:val="22"/>
         </w:rPr>
-        <w:t>input(“type a sentence”)</w:t>
+        <w:t>input(</w:t>
+      </w:r>
+      <w:r>
+        <w:rPr>
+          <w:rFonts w:ascii="Consolas" w:eastAsia="Times New Roman" w:hAnsi="Consolas" w:cs="Courier New"/>
+          <w:color w:val="C45911" w:themeColor="accent2" w:themeShade="BF"/>
+          <w:sz w:val="22"/>
+          <w:szCs w:val="22"/>
+        </w:rPr>
+        <w:t>"</w:t>
+      </w:r>
+      <w:r>
+        <w:rPr>
+          <w:rFonts w:ascii="Consolas" w:eastAsia="Times New Roman" w:hAnsi="Consolas" w:cs="Arial"/>
+          <w:color w:val="C45911" w:themeColor="accent2" w:themeShade="BF"/>
+          <w:sz w:val="22"/>
+          <w:szCs w:val="22"/>
+        </w:rPr>
+        <w:t>type a sentence</w:t>
+      </w:r>
+      <w:r>
+        <w:rPr>
+          <w:rFonts w:ascii="Consolas" w:eastAsia="Times New Roman" w:hAnsi="Consolas" w:cs="Courier New"/>
+          <w:color w:val="C45911" w:themeColor="accent2" w:themeShade="BF"/>
+          <w:sz w:val="22"/>
+          <w:szCs w:val="22"/>
+        </w:rPr>
+        <w:t>"</w:t>
+      </w:r>
+      <w:r>
+        <w:rPr>
+          <w:rFonts w:ascii="Consolas" w:eastAsia="Times New Roman" w:hAnsi="Consolas" w:cs="Arial"/>
+          <w:color w:val="C45911" w:themeColor="accent2" w:themeShade="BF"/>
+          <w:sz w:val="22"/>
+          <w:szCs w:val="22"/>
+        </w:rPr>
+        <w:t>)</w:t>
+      </w:r>
+      <w:r>
+        <w:rPr>
+          <w:rFonts w:ascii="Consolas" w:eastAsia="Times New Roman" w:hAnsi="Consolas" w:cs="Arial"/>
+          <w:color w:val="C45911" w:themeColor="accent2" w:themeShade="BF"/>
+          <w:sz w:val="22"/>
+          <w:szCs w:val="22"/>
+        </w:rPr>
+        <w:t xml:space="preserve"> </w:t>
       </w:r>
     </w:p>
     <w:p>
@@ -1532,8 +2264,7 @@
           <w:tab w:val="clear" w:pos="1440"/>
           <w:tab w:val="num" w:pos="1620"/>
         </w:tabs>
-        <w:spacing w:after="240"/>
-        <w:ind w:left="1170"/>
+        <w:ind w:left="720"/>
         <w:rPr>
           <w:rFonts w:ascii="Verdana" w:eastAsia="Times New Roman" w:hAnsi="Verdana" w:cs="Arial"/>
           <w:color w:val="111111"/>
@@ -1556,8 +2287,8 @@
         <w:rPr>
           <w:rFonts w:ascii="Verdana" w:eastAsia="Times New Roman" w:hAnsi="Verdana" w:cs="Arial"/>
           <w:color w:val="111111"/>
-          <w:sz w:val="22"/>
-          <w:szCs w:val="22"/>
+          <w:sz w:val="16"/>
+          <w:szCs w:val="16"/>
         </w:rPr>
         <w:t xml:space="preserve"> </w:t>
       </w:r>
@@ -1565,22 +2296,252 @@
         <w:rPr>
           <w:rFonts w:ascii="Verdana" w:eastAsia="Times New Roman" w:hAnsi="Verdana" w:cs="Arial"/>
           <w:color w:val="111111"/>
+          <w:sz w:val="16"/>
+          <w:szCs w:val="16"/>
+        </w:rPr>
+        <w:t xml:space="preserve"> </w:t>
+      </w:r>
+      <w:r>
+        <w:rPr>
+          <w:rFonts w:ascii="Consolas" w:eastAsia="Times New Roman" w:hAnsi="Consolas" w:cs="Arial"/>
+          <w:color w:val="385623" w:themeColor="accent6" w:themeShade="80"/>
+          <w:sz w:val="22"/>
+          <w:szCs w:val="22"/>
+        </w:rPr>
+        <w:t>print(</w:t>
+      </w:r>
+      <w:r>
+        <w:rPr>
+          <w:rFonts w:ascii="Consolas" w:eastAsia="Times New Roman" w:hAnsi="Consolas" w:cs="Courier New"/>
+          <w:color w:val="385623" w:themeColor="accent6" w:themeShade="80"/>
+          <w:sz w:val="22"/>
+          <w:szCs w:val="22"/>
+        </w:rPr>
+        <w:t>"</w:t>
+      </w:r>
+      <w:r>
+        <w:rPr>
+          <w:rFonts w:ascii="Consolas" w:eastAsia="Times New Roman" w:hAnsi="Consolas" w:cs="Arial"/>
+          <w:color w:val="385623" w:themeColor="accent6" w:themeShade="80"/>
+          <w:sz w:val="22"/>
+          <w:szCs w:val="22"/>
+        </w:rPr>
+        <w:t>This program will [some details for the user]</w:t>
+      </w:r>
+      <w:r>
+        <w:rPr>
+          <w:rFonts w:ascii="Consolas" w:eastAsia="Times New Roman" w:hAnsi="Consolas" w:cs="Courier New"/>
+          <w:color w:val="385623" w:themeColor="accent6" w:themeShade="80"/>
+          <w:sz w:val="22"/>
+          <w:szCs w:val="22"/>
+        </w:rPr>
+        <w:t xml:space="preserve"> </w:t>
+      </w:r>
+      <w:r>
+        <w:rPr>
+          <w:rFonts w:ascii="Consolas" w:eastAsia="Times New Roman" w:hAnsi="Consolas" w:cs="Courier New"/>
+          <w:color w:val="385623" w:themeColor="accent6" w:themeShade="80"/>
+          <w:sz w:val="22"/>
+          <w:szCs w:val="22"/>
+        </w:rPr>
+        <w:t>"</w:t>
+      </w:r>
+      <w:r>
+        <w:rPr>
+          <w:rFonts w:ascii="Consolas" w:eastAsia="Times New Roman" w:hAnsi="Consolas" w:cs="Arial"/>
+          <w:color w:val="385623" w:themeColor="accent6" w:themeShade="80"/>
+          <w:sz w:val="22"/>
+          <w:szCs w:val="22"/>
+        </w:rPr>
+        <w:t xml:space="preserve">) </w:t>
+      </w:r>
+      <w:r>
+        <w:rPr>
+          <w:rFonts w:ascii="Consolas" w:eastAsia="Times New Roman" w:hAnsi="Consolas" w:cs="Arial"/>
+          <w:color w:val="385623" w:themeColor="accent6" w:themeShade="80"/>
           <w:sz w:val="22"/>
           <w:szCs w:val="22"/>
         </w:rPr>
         <w:br/>
       </w:r>
-      <w:bookmarkStart w:id="0" w:name="_GoBack"/>
-      <w:bookmarkEnd w:id="0"/>
-      <w:r>
-        <w:rPr>
-          <w:rFonts w:ascii="Verdana" w:eastAsia="Times New Roman" w:hAnsi="Verdana" w:cs="Arial"/>
-          <w:color w:val="111111"/>
+      <w:r>
+        <w:rPr>
+          <w:rFonts w:ascii="Consolas" w:eastAsia="Times New Roman" w:hAnsi="Consolas" w:cs="Arial"/>
+          <w:color w:val="385623" w:themeColor="accent6" w:themeShade="80"/>
+          <w:sz w:val="22"/>
+          <w:szCs w:val="22"/>
+        </w:rPr>
+        <w:t xml:space="preserve">       </w:t>
+      </w:r>
+      <w:r>
+        <w:rPr>
+          <w:rFonts w:ascii="Consolas" w:eastAsia="Times New Roman" w:hAnsi="Consolas" w:cs="Arial"/>
+          <w:color w:val="385623" w:themeColor="accent6" w:themeShade="80"/>
+          <w:sz w:val="22"/>
+          <w:szCs w:val="22"/>
+        </w:rPr>
+        <w:t>print(</w:t>
+      </w:r>
+      <w:r>
+        <w:rPr>
+          <w:rFonts w:ascii="Consolas" w:eastAsia="Times New Roman" w:hAnsi="Consolas" w:cs="Courier New"/>
+          <w:color w:val="385623" w:themeColor="accent6" w:themeShade="80"/>
+          <w:sz w:val="22"/>
+          <w:szCs w:val="22"/>
+        </w:rPr>
+        <w:t>"</w:t>
+      </w:r>
+      <w:r>
+        <w:rPr>
+          <w:rFonts w:ascii="Consolas" w:eastAsia="Times New Roman" w:hAnsi="Consolas" w:cs="Arial"/>
+          <w:color w:val="385623" w:themeColor="accent6" w:themeShade="80"/>
+          <w:sz w:val="22"/>
+          <w:szCs w:val="22"/>
+        </w:rPr>
+        <w:t>You should ent</w:t>
+      </w:r>
+      <w:r>
+        <w:rPr>
+          <w:rFonts w:ascii="Consolas" w:eastAsia="Times New Roman" w:hAnsi="Consolas" w:cs="Arial"/>
+          <w:color w:val="385623" w:themeColor="accent6" w:themeShade="80"/>
+          <w:sz w:val="22"/>
+          <w:szCs w:val="22"/>
+        </w:rPr>
+        <w:t xml:space="preserve">er a complete sentence and hit </w:t>
+      </w:r>
+      <w:r>
+        <w:rPr>
+          <w:rFonts w:ascii="Consolas" w:eastAsia="Times New Roman" w:hAnsi="Consolas" w:cs="Arial"/>
+          <w:color w:val="385623" w:themeColor="accent6" w:themeShade="80"/>
+          <w:sz w:val="22"/>
+          <w:szCs w:val="22"/>
+        </w:rPr>
+        <w:t>'</w:t>
+      </w:r>
+      <w:r>
+        <w:rPr>
+          <w:rFonts w:ascii="Consolas" w:eastAsia="Times New Roman" w:hAnsi="Consolas" w:cs="Arial"/>
+          <w:color w:val="385623" w:themeColor="accent6" w:themeShade="80"/>
+          <w:sz w:val="22"/>
+          <w:szCs w:val="22"/>
+        </w:rPr>
+        <w:t>enter</w:t>
+      </w:r>
+      <w:r>
+        <w:rPr>
+          <w:rFonts w:ascii="Consolas" w:eastAsia="Times New Roman" w:hAnsi="Consolas" w:cs="Arial"/>
+          <w:color w:val="385623" w:themeColor="accent6" w:themeShade="80"/>
+          <w:sz w:val="22"/>
+          <w:szCs w:val="22"/>
+        </w:rPr>
+        <w:t>'</w:t>
+      </w:r>
+      <w:r>
+        <w:rPr>
+          <w:rFonts w:ascii="Consolas" w:eastAsia="Times New Roman" w:hAnsi="Consolas" w:cs="Arial"/>
+          <w:color w:val="385623" w:themeColor="accent6" w:themeShade="80"/>
+          <w:sz w:val="22"/>
+          <w:szCs w:val="22"/>
+        </w:rPr>
+        <w:t xml:space="preserve"> to </w:t>
+      </w:r>
+      <w:r>
+        <w:rPr>
+          <w:rFonts w:ascii="Consolas" w:eastAsia="Times New Roman" w:hAnsi="Consolas" w:cs="Arial"/>
+          <w:color w:val="385623" w:themeColor="accent6" w:themeShade="80"/>
+          <w:sz w:val="22"/>
+          <w:szCs w:val="22"/>
+        </w:rPr>
+        <w:t xml:space="preserve">  </w:t>
+      </w:r>
+    </w:p>
+    <w:p>
+      <w:pPr>
+        <w:spacing w:after="240"/>
+        <w:ind w:left="720"/>
+        <w:rPr>
+          <w:rFonts w:ascii="Verdana" w:eastAsia="Times New Roman" w:hAnsi="Verdana" w:cs="Arial"/>
+          <w:color w:val="111111"/>
+          <w:sz w:val="22"/>
+          <w:szCs w:val="22"/>
+        </w:rPr>
+      </w:pPr>
+      <w:r>
+        <w:rPr>
+          <w:rFonts w:ascii="Verdana" w:eastAsia="Times New Roman" w:hAnsi="Verdana" w:cs="Arial"/>
+          <w:b/>
+          <w:bCs/>
+          <w:color w:val="111111"/>
+          <w:sz w:val="22"/>
+          <w:szCs w:val="22"/>
+        </w:rPr>
+        <w:t xml:space="preserve">              </w:t>
+      </w:r>
+      <w:proofErr w:type="gramStart"/>
+      <w:r>
+        <w:rPr>
+          <w:rFonts w:ascii="Consolas" w:eastAsia="Times New Roman" w:hAnsi="Consolas" w:cs="Arial"/>
+          <w:color w:val="385623" w:themeColor="accent6" w:themeShade="80"/>
+          <w:sz w:val="22"/>
+          <w:szCs w:val="22"/>
+        </w:rPr>
+        <w:t>proceed</w:t>
+      </w:r>
+      <w:proofErr w:type="gramEnd"/>
+      <w:r>
+        <w:rPr>
+          <w:rFonts w:ascii="Consolas" w:eastAsia="Times New Roman" w:hAnsi="Consolas" w:cs="Arial"/>
+          <w:color w:val="385623" w:themeColor="accent6" w:themeShade="80"/>
+          <w:sz w:val="22"/>
+          <w:szCs w:val="22"/>
+        </w:rPr>
+        <w:t>.</w:t>
+      </w:r>
+      <w:r>
+        <w:rPr>
+          <w:rFonts w:ascii="Consolas" w:eastAsia="Times New Roman" w:hAnsi="Consolas" w:cs="Courier New"/>
+          <w:color w:val="385623" w:themeColor="accent6" w:themeShade="80"/>
+          <w:sz w:val="22"/>
+          <w:szCs w:val="22"/>
+        </w:rPr>
+        <w:t xml:space="preserve"> </w:t>
+      </w:r>
+      <w:r>
+        <w:rPr>
+          <w:rFonts w:ascii="Consolas" w:eastAsia="Times New Roman" w:hAnsi="Consolas" w:cs="Courier New"/>
+          <w:color w:val="385623" w:themeColor="accent6" w:themeShade="80"/>
+          <w:sz w:val="22"/>
+          <w:szCs w:val="22"/>
+        </w:rPr>
+        <w:t>"</w:t>
+      </w:r>
+      <w:r>
+        <w:rPr>
+          <w:rFonts w:ascii="Consolas" w:eastAsia="Times New Roman" w:hAnsi="Consolas" w:cs="Arial"/>
+          <w:color w:val="385623" w:themeColor="accent6" w:themeShade="80"/>
+          <w:sz w:val="22"/>
+          <w:szCs w:val="22"/>
+        </w:rPr>
+        <w:t>)</w:t>
+      </w:r>
+      <w:r>
+        <w:rPr>
+          <w:rFonts w:ascii="Consolas" w:eastAsia="Times New Roman" w:hAnsi="Consolas" w:cs="Arial"/>
+          <w:color w:val="385623" w:themeColor="accent6" w:themeShade="80"/>
           <w:sz w:val="22"/>
           <w:szCs w:val="22"/>
         </w:rPr>
         <w:br/>
       </w:r>
+      <w:r>
+        <w:rPr>
+          <w:rFonts w:ascii="Consolas" w:eastAsia="Times New Roman" w:hAnsi="Consolas" w:cs="Arial"/>
+          <w:color w:val="385623" w:themeColor="accent6" w:themeShade="80"/>
+          <w:sz w:val="22"/>
+          <w:szCs w:val="22"/>
+        </w:rPr>
+        <w:t xml:space="preserve">       </w:t>
+      </w:r>
       <w:proofErr w:type="gramStart"/>
       <w:r>
         <w:rPr>
@@ -1589,17 +2550,35 @@
           <w:sz w:val="22"/>
           <w:szCs w:val="22"/>
         </w:rPr>
-        <w:t>print(</w:t>
+        <w:t>input(</w:t>
       </w:r>
       <w:proofErr w:type="gramEnd"/>
       <w:r>
         <w:rPr>
+          <w:rFonts w:ascii="Consolas" w:eastAsia="Times New Roman" w:hAnsi="Consolas" w:cs="Courier New"/>
+          <w:color w:val="385623" w:themeColor="accent6" w:themeShade="80"/>
+          <w:sz w:val="22"/>
+          <w:szCs w:val="22"/>
+        </w:rPr>
+        <w:t>"</w:t>
+      </w:r>
+      <w:r>
+        <w:rPr>
           <w:rFonts w:ascii="Consolas" w:eastAsia="Times New Roman" w:hAnsi="Consolas" w:cs="Arial"/>
           <w:color w:val="385623" w:themeColor="accent6" w:themeShade="80"/>
           <w:sz w:val="22"/>
           <w:szCs w:val="22"/>
         </w:rPr>
-        <w:t xml:space="preserve">“This program will [some details for the user]”) </w:t>
+        <w:t xml:space="preserve">Your sentence: </w:t>
+      </w:r>
+      <w:r>
+        <w:rPr>
+          <w:rFonts w:ascii="Consolas" w:eastAsia="Times New Roman" w:hAnsi="Consolas" w:cs="Courier New"/>
+          <w:color w:val="385623" w:themeColor="accent6" w:themeShade="80"/>
+          <w:sz w:val="22"/>
+          <w:szCs w:val="22"/>
+        </w:rPr>
+        <w:t>"</w:t>
       </w:r>
       <w:r>
         <w:rPr>
@@ -1608,18 +2587,7 @@
           <w:sz w:val="22"/>
           <w:szCs w:val="22"/>
         </w:rPr>
-        <w:br/>
-        <w:t>print(“You should enter a complete sentence and hit ‘enter’ to proceed.”)</w:t>
-      </w:r>
-      <w:r>
-        <w:rPr>
-          <w:rFonts w:ascii="Consolas" w:eastAsia="Times New Roman" w:hAnsi="Consolas" w:cs="Arial"/>
-          <w:color w:val="385623" w:themeColor="accent6" w:themeShade="80"/>
-          <w:sz w:val="22"/>
-          <w:szCs w:val="22"/>
-        </w:rPr>
-        <w:br/>
-        <w:t>input(“Your sentence: ”)</w:t>
+        <w:t>)</w:t>
       </w:r>
     </w:p>
     <w:p>
@@ -1655,7 +2623,25 @@
           <w:sz w:val="22"/>
           <w:szCs w:val="22"/>
         </w:rPr>
-        <w:t xml:space="preserve"> let your lines get too long. There are hardliners who insist on 80-character lines. I'm not them</w:t>
+        <w:t xml:space="preserve"> let your lines get </w:t>
+      </w:r>
+      <w:r>
+        <w:rPr>
+          <w:rFonts w:ascii="Verdana" w:eastAsia="Times New Roman" w:hAnsi="Verdana" w:cs="Arial"/>
+          <w:color w:val="111111"/>
+          <w:sz w:val="22"/>
+          <w:szCs w:val="22"/>
+        </w:rPr>
+        <w:t>super</w:t>
+      </w:r>
+      <w:r>
+        <w:rPr>
+          <w:rFonts w:ascii="Verdana" w:eastAsia="Times New Roman" w:hAnsi="Verdana" w:cs="Arial"/>
+          <w:color w:val="111111"/>
+          <w:sz w:val="22"/>
+          <w:szCs w:val="22"/>
+        </w:rPr>
+        <w:t xml:space="preserve"> long. There are hardliners who insist on 80-character lines. I'm not them</w:t>
       </w:r>
       <w:r>
         <w:rPr>
@@ -1727,36 +2713,29 @@
           <w:sz w:val="22"/>
           <w:szCs w:val="22"/>
         </w:rPr>
-        <w:t>all user-supplied inputs need to be validated</w:t>
-      </w:r>
-      <w:r>
-        <w:rPr>
-          <w:rFonts w:ascii="Verdana" w:eastAsia="Times New Roman" w:hAnsi="Verdana" w:cs="Arial"/>
-          <w:color w:val="111111"/>
-          <w:sz w:val="22"/>
-          <w:szCs w:val="22"/>
-        </w:rPr>
-        <w:t xml:space="preserve">, </w:t>
-      </w:r>
-      <w:r>
-        <w:rPr>
-          <w:rFonts w:ascii="Verdana" w:eastAsia="Times New Roman" w:hAnsi="Verdana" w:cs="Arial"/>
-          <w:b/>
-          <w:bCs/>
-          <w:color w:val="111111"/>
-          <w:sz w:val="22"/>
-          <w:szCs w:val="22"/>
-        </w:rPr>
-        <w:t>or</w:t>
-      </w:r>
-      <w:r>
-        <w:rPr>
-          <w:rFonts w:ascii="Verdana" w:eastAsia="Times New Roman" w:hAnsi="Verdana" w:cs="Arial"/>
-          <w:color w:val="111111"/>
-          <w:sz w:val="22"/>
-          <w:szCs w:val="22"/>
-        </w:rPr>
-        <w:t xml:space="preserve"> you need to use exceptions. You </w:t>
+        <w:t xml:space="preserve">all user-supplied inputs need to </w:t>
+      </w:r>
+      <w:proofErr w:type="gramStart"/>
+      <w:r>
+        <w:rPr>
+          <w:rFonts w:ascii="Verdana" w:eastAsia="Times New Roman" w:hAnsi="Verdana" w:cs="Arial"/>
+          <w:i/>
+          <w:iCs/>
+          <w:color w:val="111111"/>
+          <w:sz w:val="22"/>
+          <w:szCs w:val="22"/>
+        </w:rPr>
+        <w:t>be validated</w:t>
+      </w:r>
+      <w:proofErr w:type="gramEnd"/>
+      <w:r>
+        <w:rPr>
+          <w:rFonts w:ascii="Verdana" w:eastAsia="Times New Roman" w:hAnsi="Verdana" w:cs="Arial"/>
+          <w:color w:val="111111"/>
+          <w:sz w:val="22"/>
+          <w:szCs w:val="22"/>
+        </w:rPr>
+        <w:t xml:space="preserve">. You </w:t>
       </w:r>
       <w:r>
         <w:rPr>
@@ -1814,7 +2793,7 @@
           <w:numId w:val="10"/>
         </w:numPr>
         <w:spacing w:after="240"/>
-        <w:ind w:left="360"/>
+        <w:ind w:left="720"/>
         <w:rPr>
           <w:rFonts w:ascii="Verdana" w:eastAsia="Times New Roman" w:hAnsi="Verdana" w:cs="Arial"/>
           <w:color w:val="111111"/>
@@ -1839,21 +2818,22 @@
           <w:numId w:val="10"/>
         </w:numPr>
         <w:spacing w:after="240"/>
-        <w:ind w:left="360"/>
-        <w:rPr>
-          <w:rFonts w:ascii="Verdana" w:eastAsia="Times New Roman" w:hAnsi="Verdana" w:cs="Arial"/>
-          <w:color w:val="111111"/>
-          <w:sz w:val="22"/>
-          <w:szCs w:val="22"/>
-        </w:rPr>
-      </w:pPr>
-      <w:r>
-        <w:rPr>
-          <w:rFonts w:ascii="Verdana" w:eastAsia="Times New Roman" w:hAnsi="Verdana" w:cs="Arial"/>
-          <w:color w:val="111111"/>
-          <w:sz w:val="22"/>
-          <w:szCs w:val="22"/>
-        </w:rPr>
+        <w:ind w:left="540" w:hanging="540"/>
+        <w:rPr>
+          <w:rFonts w:ascii="Verdana" w:eastAsia="Times New Roman" w:hAnsi="Verdana" w:cs="Arial"/>
+          <w:color w:val="111111"/>
+          <w:sz w:val="22"/>
+          <w:szCs w:val="22"/>
+        </w:rPr>
+      </w:pPr>
+      <w:r>
+        <w:rPr>
+          <w:rFonts w:ascii="Verdana" w:eastAsia="Times New Roman" w:hAnsi="Verdana" w:cs="Arial"/>
+          <w:color w:val="111111"/>
+          <w:sz w:val="22"/>
+          <w:szCs w:val="22"/>
+        </w:rPr>
+        <w:lastRenderedPageBreak/>
         <w:t xml:space="preserve">There should be two blank lines between the </w:t>
       </w:r>
       <w:r>
@@ -1872,7 +2852,27 @@
           <w:sz w:val="22"/>
           <w:szCs w:val="22"/>
         </w:rPr>
-        <w:t xml:space="preserve"> statements and any function definitions. There should be two blank lines between functions. Single blank lines should be used within functions</w:t>
+        <w:t xml:space="preserve"> statements and any function definitions. There should be two blank lines between functions. Single blank lines </w:t>
+      </w:r>
+      <w:proofErr w:type="gramStart"/>
+      <w:r>
+        <w:rPr>
+          <w:rFonts w:ascii="Verdana" w:eastAsia="Times New Roman" w:hAnsi="Verdana" w:cs="Arial"/>
+          <w:color w:val="111111"/>
+          <w:sz w:val="22"/>
+          <w:szCs w:val="22"/>
+        </w:rPr>
+        <w:t>should be used</w:t>
+      </w:r>
+      <w:proofErr w:type="gramEnd"/>
+      <w:r>
+        <w:rPr>
+          <w:rFonts w:ascii="Verdana" w:eastAsia="Times New Roman" w:hAnsi="Verdana" w:cs="Arial"/>
+          <w:color w:val="111111"/>
+          <w:sz w:val="22"/>
+          <w:szCs w:val="22"/>
+        </w:rPr>
+        <w:t xml:space="preserve"> within functions</w:t>
       </w:r>
       <w:r>
         <w:rPr>
@@ -1895,13 +2895,113 @@
     </w:p>
     <w:p>
       <w:pPr>
-        <w:ind w:left="360"/>
-        <w:rPr>
-          <w:rFonts w:ascii="Verdana" w:hAnsi="Verdana"/>
-          <w:sz w:val="22"/>
-          <w:szCs w:val="22"/>
-        </w:rPr>
-      </w:pPr>
+        <w:numPr>
+          <w:ilvl w:val="0"/>
+          <w:numId w:val="10"/>
+        </w:numPr>
+        <w:spacing w:after="240"/>
+        <w:ind w:left="540" w:hanging="540"/>
+        <w:rPr>
+          <w:rFonts w:ascii="Verdana" w:eastAsia="Times New Roman" w:hAnsi="Verdana" w:cs="Arial"/>
+          <w:color w:val="111111"/>
+          <w:sz w:val="22"/>
+          <w:szCs w:val="22"/>
+        </w:rPr>
+      </w:pPr>
+      <w:r>
+        <w:rPr>
+          <w:rFonts w:ascii="Verdana" w:eastAsia="Times New Roman" w:hAnsi="Verdana" w:cs="Arial"/>
+          <w:color w:val="111111"/>
+          <w:sz w:val="22"/>
+          <w:szCs w:val="22"/>
+        </w:rPr>
+        <w:t xml:space="preserve">Once we have learned how to write functions, no more global variables or global statements </w:t>
+      </w:r>
+      <w:proofErr w:type="gramStart"/>
+      <w:r>
+        <w:rPr>
+          <w:rFonts w:ascii="Verdana" w:eastAsia="Times New Roman" w:hAnsi="Verdana" w:cs="Arial"/>
+          <w:color w:val="111111"/>
+          <w:sz w:val="22"/>
+          <w:szCs w:val="22"/>
+        </w:rPr>
+        <w:t>will be allowed</w:t>
+      </w:r>
+      <w:proofErr w:type="gramEnd"/>
+      <w:r>
+        <w:rPr>
+          <w:rFonts w:ascii="Verdana" w:eastAsia="Times New Roman" w:hAnsi="Verdana" w:cs="Arial"/>
+          <w:color w:val="111111"/>
+          <w:sz w:val="22"/>
+          <w:szCs w:val="22"/>
+        </w:rPr>
+        <w:t>. Everything should be encased in</w:t>
+      </w:r>
+      <w:r>
+        <w:rPr>
+          <w:rFonts w:ascii="Verdana" w:eastAsia="Times New Roman" w:hAnsi="Verdana" w:cs="Arial"/>
+          <w:color w:val="111111"/>
+          <w:sz w:val="22"/>
+          <w:szCs w:val="22"/>
+        </w:rPr>
+        <w:t>side</w:t>
+      </w:r>
+      <w:r>
+        <w:rPr>
+          <w:rFonts w:ascii="Verdana" w:eastAsia="Times New Roman" w:hAnsi="Verdana" w:cs="Arial"/>
+          <w:color w:val="111111"/>
+          <w:sz w:val="22"/>
+          <w:szCs w:val="22"/>
+        </w:rPr>
+        <w:t xml:space="preserve"> </w:t>
+      </w:r>
+      <w:proofErr w:type="gramStart"/>
+      <w:r>
+        <w:rPr>
+          <w:rFonts w:ascii="Consolas" w:eastAsia="Times New Roman" w:hAnsi="Consolas" w:cs="Arial"/>
+          <w:color w:val="111111"/>
+          <w:sz w:val="22"/>
+          <w:szCs w:val="22"/>
+        </w:rPr>
+        <w:t>main(</w:t>
+      </w:r>
+      <w:proofErr w:type="gramEnd"/>
+      <w:r>
+        <w:rPr>
+          <w:rFonts w:ascii="Consolas" w:eastAsia="Times New Roman" w:hAnsi="Consolas" w:cs="Arial"/>
+          <w:color w:val="111111"/>
+          <w:sz w:val="22"/>
+          <w:szCs w:val="22"/>
+        </w:rPr>
+        <w:t>)</w:t>
+      </w:r>
+      <w:r>
+        <w:rPr>
+          <w:rFonts w:ascii="Verdana" w:eastAsia="Times New Roman" w:hAnsi="Verdana" w:cs="Arial"/>
+          <w:color w:val="111111"/>
+          <w:sz w:val="22"/>
+          <w:szCs w:val="22"/>
+        </w:rPr>
+        <w:t xml:space="preserve"> or </w:t>
+      </w:r>
+      <w:r>
+        <w:rPr>
+          <w:rFonts w:ascii="Verdana" w:eastAsia="Times New Roman" w:hAnsi="Verdana" w:cs="Arial"/>
+          <w:color w:val="111111"/>
+          <w:sz w:val="22"/>
+          <w:szCs w:val="22"/>
+        </w:rPr>
+        <w:t>an</w:t>
+      </w:r>
+      <w:r>
+        <w:rPr>
+          <w:rFonts w:ascii="Verdana" w:eastAsia="Times New Roman" w:hAnsi="Verdana" w:cs="Arial"/>
+          <w:color w:val="111111"/>
+          <w:sz w:val="22"/>
+          <w:szCs w:val="22"/>
+        </w:rPr>
+        <w:t xml:space="preserve">other function. </w:t>
+      </w:r>
     </w:p>
     <w:p>
       <w:pPr>
@@ -1912,12 +3012,22 @@
           <w:szCs w:val="22"/>
         </w:rPr>
       </w:pPr>
-      <w:r>
+    </w:p>
+    <w:p>
+      <w:pPr>
+        <w:ind w:left="360"/>
         <w:rPr>
           <w:rFonts w:ascii="Verdana" w:hAnsi="Verdana"/>
           <w:sz w:val="22"/>
           <w:szCs w:val="22"/>
         </w:rPr>
+      </w:pPr>
+      <w:r>
+        <w:rPr>
+          <w:rFonts w:ascii="Verdana" w:hAnsi="Verdana"/>
+          <w:sz w:val="22"/>
+          <w:szCs w:val="22"/>
+        </w:rPr>
         <w:t xml:space="preserve">* </w:t>
       </w:r>
       <w:r>
@@ -1926,7 +3036,7 @@
           <w:sz w:val="22"/>
           <w:szCs w:val="22"/>
         </w:rPr>
-        <w:t>There’s a joke related to this</w:t>
+        <w:t>Joke:</w:t>
       </w:r>
       <w:r>
         <w:rPr>
@@ -1934,7 +3044,7 @@
           <w:sz w:val="22"/>
           <w:szCs w:val="22"/>
         </w:rPr>
-        <w:t>:</w:t>
+        <w:t xml:space="preserve"> “A QA tester walks into a coffee shop. </w:t>
       </w:r>
       <w:r>
         <w:rPr>
@@ -1942,7 +3052,7 @@
           <w:sz w:val="22"/>
           <w:szCs w:val="22"/>
         </w:rPr>
-        <w:t xml:space="preserve"> “A QA tester walks into a coffee shop. </w:t>
+        <w:t xml:space="preserve">Orders a </w:t>
       </w:r>
       <w:r>
         <w:rPr>
@@ -1950,7 +3060,7 @@
           <w:sz w:val="22"/>
           <w:szCs w:val="22"/>
         </w:rPr>
-        <w:t xml:space="preserve">Orders a </w:t>
+        <w:t>coffee</w:t>
       </w:r>
       <w:r>
         <w:rPr>
@@ -1958,6 +3068,30 @@
           <w:sz w:val="22"/>
           <w:szCs w:val="22"/>
         </w:rPr>
+        <w:t xml:space="preserve">. Orders 0 </w:t>
+      </w:r>
+      <w:r>
+        <w:rPr>
+          <w:rFonts w:ascii="Verdana" w:hAnsi="Verdana"/>
+          <w:sz w:val="22"/>
+          <w:szCs w:val="22"/>
+        </w:rPr>
+        <w:t>coffees</w:t>
+      </w:r>
+      <w:r>
+        <w:rPr>
+          <w:rFonts w:ascii="Verdana" w:hAnsi="Verdana"/>
+          <w:sz w:val="22"/>
+          <w:szCs w:val="22"/>
+        </w:rPr>
+        <w:t xml:space="preserve">. Orders 99999999999 </w:t>
+      </w:r>
+      <w:r>
+        <w:rPr>
+          <w:rFonts w:ascii="Verdana" w:hAnsi="Verdana"/>
+          <w:sz w:val="22"/>
+          <w:szCs w:val="22"/>
+        </w:rPr>
         <w:t>coffee</w:t>
       </w:r>
       <w:r>
@@ -1966,7 +3100,7 @@
           <w:sz w:val="22"/>
           <w:szCs w:val="22"/>
         </w:rPr>
-        <w:t xml:space="preserve">. Orders 0 </w:t>
+        <w:t>s. Orders a lizard. Orders -</w:t>
       </w:r>
       <w:r>
         <w:rPr>
@@ -1974,31 +3108,7 @@
           <w:sz w:val="22"/>
           <w:szCs w:val="22"/>
         </w:rPr>
-        <w:t>coffees</w:t>
-      </w:r>
-      <w:r>
-        <w:rPr>
-          <w:rFonts w:ascii="Verdana" w:hAnsi="Verdana"/>
-          <w:sz w:val="22"/>
-          <w:szCs w:val="22"/>
-        </w:rPr>
-        <w:t xml:space="preserve">. Orders 99999999999 </w:t>
-      </w:r>
-      <w:r>
-        <w:rPr>
-          <w:rFonts w:ascii="Verdana" w:hAnsi="Verdana"/>
-          <w:sz w:val="22"/>
-          <w:szCs w:val="22"/>
-        </w:rPr>
-        <w:t>coffee</w:t>
-      </w:r>
-      <w:r>
-        <w:rPr>
-          <w:rFonts w:ascii="Verdana" w:hAnsi="Verdana"/>
-          <w:sz w:val="22"/>
-          <w:szCs w:val="22"/>
-        </w:rPr>
-        <w:t xml:space="preserve">s. Orders a lizard. Orders -1 </w:t>
+        <w:t xml:space="preserve">1 </w:t>
       </w:r>
       <w:r>
         <w:rPr>
@@ -2044,9 +3154,12 @@
       </w:r>
     </w:p>
     <w:sectPr>
-      <w:headerReference w:type="default" r:id="rId7"/>
-      <w:footerReference w:type="default" r:id="rId8"/>
-      <w:footerReference w:type="first" r:id="rId9"/>
+      <w:headerReference w:type="even" r:id="rId7"/>
+      <w:headerReference w:type="default" r:id="rId8"/>
+      <w:footerReference w:type="even" r:id="rId9"/>
+      <w:footerReference w:type="default" r:id="rId10"/>
+      <w:headerReference w:type="first" r:id="rId11"/>
+      <w:footerReference w:type="first" r:id="rId12"/>
       <w:pgSz w:w="12240" w:h="15840"/>
       <w:pgMar w:top="1440" w:right="1440" w:bottom="1440" w:left="1440" w:header="720" w:footer="720" w:gutter="0"/>
       <w:cols w:space="720"/>
@@ -2080,6 +3193,16 @@
 <w:ftr xmlns:wpc="http://schemas.microsoft.com/office/word/2010/wordprocessingCanvas" xmlns:cx="http://schemas.microsoft.com/office/drawing/2014/chartex" xmlns:cx1="http://schemas.microsoft.com/office/drawing/2015/9/8/chartex" xmlns:mc="http://schemas.openxmlformats.org/markup-compatibility/2006" xmlns:o="urn:schemas-microsoft-com:office:office" xmlns:r="http://schemas.openxmlformats.org/officeDocument/2006/relationships" xmlns:m="http://schemas.openxmlformats.org/officeDocument/2006/math" xmlns:v="urn:schemas-microsoft-com:vml" xmlns:wp14="http://schemas.microsoft.com/office/word/2010/wordprocessingDrawing" xmlns:wp="http://schemas.openxmlformats.org/drawingml/2006/wordprocessingDrawing" xmlns:w10="urn:schemas-microsoft-com:office:word" xmlns:w="http://schemas.openxmlformats.org/wordprocessingml/2006/main" xmlns:w14="http://schemas.microsoft.com/office/word/2010/wordml" xmlns:w15="http://schemas.microsoft.com/office/word/2012/wordml" xmlns:w16se="http://schemas.microsoft.com/office/word/2015/wordml/symex" xmlns:wpg="http://schemas.microsoft.com/office/word/2010/wordprocessingGroup" xmlns:wpi="http://schemas.microsoft.com/office/word/2010/wordprocessingInk" xmlns:wne="http://schemas.microsoft.com/office/word/2006/wordml" xmlns:wps="http://schemas.microsoft.com/office/word/2010/wordprocessingShape" mc:Ignorable="w14 w15 w16se wp14">
   <w:p>
     <w:pPr>
+      <w:pStyle w:val="Footer"/>
+    </w:pPr>
+  </w:p>
+</w:ftr>
+</file>
+
+<file path=word/footer2.xml><?xml version="1.0" encoding="utf-8"?>
+<w:ftr xmlns:wpc="http://schemas.microsoft.com/office/word/2010/wordprocessingCanvas" xmlns:cx="http://schemas.microsoft.com/office/drawing/2014/chartex" xmlns:cx1="http://schemas.microsoft.com/office/drawing/2015/9/8/chartex" xmlns:mc="http://schemas.openxmlformats.org/markup-compatibility/2006" xmlns:o="urn:schemas-microsoft-com:office:office" xmlns:r="http://schemas.openxmlformats.org/officeDocument/2006/relationships" xmlns:m="http://schemas.openxmlformats.org/officeDocument/2006/math" xmlns:v="urn:schemas-microsoft-com:vml" xmlns:wp14="http://schemas.microsoft.com/office/word/2010/wordprocessingDrawing" xmlns:wp="http://schemas.openxmlformats.org/drawingml/2006/wordprocessingDrawing" xmlns:w10="urn:schemas-microsoft-com:office:word" xmlns:w="http://schemas.openxmlformats.org/wordprocessingml/2006/main" xmlns:w14="http://schemas.microsoft.com/office/word/2010/wordml" xmlns:w15="http://schemas.microsoft.com/office/word/2012/wordml" xmlns:w16se="http://schemas.microsoft.com/office/word/2015/wordml/symex" xmlns:wpg="http://schemas.microsoft.com/office/word/2010/wordprocessingGroup" xmlns:wpi="http://schemas.microsoft.com/office/word/2010/wordprocessingInk" xmlns:wne="http://schemas.microsoft.com/office/word/2006/wordml" xmlns:wps="http://schemas.microsoft.com/office/word/2010/wordprocessingShape" mc:Ignorable="w14 w15 w16se wp14">
+  <w:p>
+    <w:pPr>
       <w:pStyle w:val="Header"/>
     </w:pPr>
   </w:p>
@@ -2152,57 +3275,131 @@
     </w:r>
     <w:r>
       <w:rPr>
-        <w:rFonts w:ascii="Verdana" w:eastAsiaTheme="majorEastAsia" w:hAnsi="Verdana" w:cstheme="majorBidi"/>
+        <w:rFonts w:asciiTheme="majorHAnsi" w:eastAsiaTheme="majorEastAsia" w:hAnsiTheme="majorHAnsi" w:cstheme="majorBidi"/>
+        <w:noProof/>
         <w:color w:val="767171" w:themeColor="background2" w:themeShade="80"/>
-        <w:sz w:val="22"/>
-        <w:szCs w:val="22"/>
-      </w:rPr>
-      <w:t xml:space="preserve">pg. </w:t>
+        <w:sz w:val="28"/>
+        <w:szCs w:val="28"/>
+      </w:rPr>
+      <w:t xml:space="preserve">Page </w:t>
     </w:r>
     <w:r>
       <w:rPr>
-        <w:rFonts w:ascii="Verdana" w:eastAsiaTheme="minorEastAsia" w:hAnsi="Verdana"/>
+        <w:rFonts w:asciiTheme="majorHAnsi" w:eastAsiaTheme="majorEastAsia" w:hAnsiTheme="majorHAnsi" w:cstheme="majorBidi"/>
+        <w:bCs/>
+        <w:noProof/>
         <w:color w:val="767171" w:themeColor="background2" w:themeShade="80"/>
-        <w:sz w:val="22"/>
-        <w:szCs w:val="22"/>
+        <w:sz w:val="28"/>
+        <w:szCs w:val="28"/>
       </w:rPr>
       <w:fldChar w:fldCharType="begin"/>
     </w:r>
     <w:r>
       <w:rPr>
-        <w:rFonts w:ascii="Verdana" w:hAnsi="Verdana"/>
+        <w:rFonts w:asciiTheme="majorHAnsi" w:eastAsiaTheme="majorEastAsia" w:hAnsiTheme="majorHAnsi" w:cstheme="majorBidi"/>
+        <w:bCs/>
+        <w:noProof/>
         <w:color w:val="767171" w:themeColor="background2" w:themeShade="80"/>
-        <w:sz w:val="22"/>
-        <w:szCs w:val="22"/>
-      </w:rPr>
-      <w:instrText xml:space="preserve"> PAGE    \* MERGEFORMAT </w:instrText>
+        <w:sz w:val="28"/>
+        <w:szCs w:val="28"/>
+      </w:rPr>
+      <w:instrText xml:space="preserve"> PAGE  \* Arabic  \* MERGEFORMAT </w:instrText>
     </w:r>
     <w:r>
       <w:rPr>
-        <w:rFonts w:ascii="Verdana" w:eastAsiaTheme="minorEastAsia" w:hAnsi="Verdana"/>
+        <w:rFonts w:asciiTheme="majorHAnsi" w:eastAsiaTheme="majorEastAsia" w:hAnsiTheme="majorHAnsi" w:cstheme="majorBidi"/>
+        <w:bCs/>
+        <w:noProof/>
         <w:color w:val="767171" w:themeColor="background2" w:themeShade="80"/>
-        <w:sz w:val="22"/>
-        <w:szCs w:val="22"/>
+        <w:sz w:val="28"/>
+        <w:szCs w:val="28"/>
       </w:rPr>
       <w:fldChar w:fldCharType="separate"/>
     </w:r>
     <w:r>
       <w:rPr>
-        <w:rFonts w:ascii="Verdana" w:eastAsiaTheme="majorEastAsia" w:hAnsi="Verdana" w:cstheme="majorBidi"/>
+        <w:rFonts w:asciiTheme="majorHAnsi" w:eastAsiaTheme="majorEastAsia" w:hAnsiTheme="majorHAnsi" w:cstheme="majorBidi"/>
+        <w:bCs/>
         <w:noProof/>
         <w:color w:val="767171" w:themeColor="background2" w:themeShade="80"/>
-        <w:sz w:val="22"/>
-        <w:szCs w:val="22"/>
+        <w:sz w:val="28"/>
+        <w:szCs w:val="28"/>
       </w:rPr>
       <w:t>3</w:t>
     </w:r>
     <w:r>
       <w:rPr>
-        <w:rFonts w:ascii="Verdana" w:eastAsiaTheme="majorEastAsia" w:hAnsi="Verdana" w:cstheme="majorBidi"/>
+        <w:rFonts w:asciiTheme="majorHAnsi" w:eastAsiaTheme="majorEastAsia" w:hAnsiTheme="majorHAnsi" w:cstheme="majorBidi"/>
+        <w:bCs/>
         <w:noProof/>
         <w:color w:val="767171" w:themeColor="background2" w:themeShade="80"/>
-        <w:sz w:val="22"/>
-        <w:szCs w:val="22"/>
+        <w:sz w:val="28"/>
+        <w:szCs w:val="28"/>
+      </w:rPr>
+      <w:fldChar w:fldCharType="end"/>
+    </w:r>
+    <w:r>
+      <w:rPr>
+        <w:rFonts w:asciiTheme="majorHAnsi" w:eastAsiaTheme="majorEastAsia" w:hAnsiTheme="majorHAnsi" w:cstheme="majorBidi"/>
+        <w:noProof/>
+        <w:color w:val="767171" w:themeColor="background2" w:themeShade="80"/>
+        <w:sz w:val="28"/>
+        <w:szCs w:val="28"/>
+      </w:rPr>
+      <w:t xml:space="preserve"> of </w:t>
+    </w:r>
+    <w:r>
+      <w:rPr>
+        <w:rFonts w:asciiTheme="majorHAnsi" w:eastAsiaTheme="majorEastAsia" w:hAnsiTheme="majorHAnsi" w:cstheme="majorBidi"/>
+        <w:bCs/>
+        <w:noProof/>
+        <w:color w:val="767171" w:themeColor="background2" w:themeShade="80"/>
+        <w:sz w:val="28"/>
+        <w:szCs w:val="28"/>
+      </w:rPr>
+      <w:fldChar w:fldCharType="begin"/>
+    </w:r>
+    <w:r>
+      <w:rPr>
+        <w:rFonts w:asciiTheme="majorHAnsi" w:eastAsiaTheme="majorEastAsia" w:hAnsiTheme="majorHAnsi" w:cstheme="majorBidi"/>
+        <w:bCs/>
+        <w:noProof/>
+        <w:color w:val="767171" w:themeColor="background2" w:themeShade="80"/>
+        <w:sz w:val="28"/>
+        <w:szCs w:val="28"/>
+      </w:rPr>
+      <w:instrText xml:space="preserve"> NUMPAGES  \* Arabic  \* MERGEFORMAT </w:instrText>
+    </w:r>
+    <w:r>
+      <w:rPr>
+        <w:rFonts w:asciiTheme="majorHAnsi" w:eastAsiaTheme="majorEastAsia" w:hAnsiTheme="majorHAnsi" w:cstheme="majorBidi"/>
+        <w:bCs/>
+        <w:noProof/>
+        <w:color w:val="767171" w:themeColor="background2" w:themeShade="80"/>
+        <w:sz w:val="28"/>
+        <w:szCs w:val="28"/>
+      </w:rPr>
+      <w:fldChar w:fldCharType="separate"/>
+    </w:r>
+    <w:r>
+      <w:rPr>
+        <w:rFonts w:asciiTheme="majorHAnsi" w:eastAsiaTheme="majorEastAsia" w:hAnsiTheme="majorHAnsi" w:cstheme="majorBidi"/>
+        <w:bCs/>
+        <w:noProof/>
+        <w:color w:val="767171" w:themeColor="background2" w:themeShade="80"/>
+        <w:sz w:val="28"/>
+        <w:szCs w:val="28"/>
+      </w:rPr>
+      <w:t>3</w:t>
+    </w:r>
+    <w:r>
+      <w:rPr>
+        <w:rFonts w:asciiTheme="majorHAnsi" w:eastAsiaTheme="majorEastAsia" w:hAnsiTheme="majorHAnsi" w:cstheme="majorBidi"/>
+        <w:bCs/>
+        <w:noProof/>
+        <w:color w:val="767171" w:themeColor="background2" w:themeShade="80"/>
+        <w:sz w:val="28"/>
+        <w:szCs w:val="28"/>
       </w:rPr>
       <w:fldChar w:fldCharType="end"/>
     </w:r>
@@ -2216,7 +3413,7 @@
 </w:ftr>
 </file>
 
-<file path=word/footer2.xml><?xml version="1.0" encoding="utf-8"?>
+<file path=word/footer3.xml><?xml version="1.0" encoding="utf-8"?>
 <w:ftr xmlns:wpc="http://schemas.microsoft.com/office/word/2010/wordprocessingCanvas" xmlns:cx="http://schemas.microsoft.com/office/drawing/2014/chartex" xmlns:cx1="http://schemas.microsoft.com/office/drawing/2015/9/8/chartex" xmlns:mc="http://schemas.openxmlformats.org/markup-compatibility/2006" xmlns:o="urn:schemas-microsoft-com:office:office" xmlns:r="http://schemas.openxmlformats.org/officeDocument/2006/relationships" xmlns:m="http://schemas.openxmlformats.org/officeDocument/2006/math" xmlns:v="urn:schemas-microsoft-com:vml" xmlns:wp14="http://schemas.microsoft.com/office/word/2010/wordprocessingDrawing" xmlns:wp="http://schemas.openxmlformats.org/drawingml/2006/wordprocessingDrawing" xmlns:w10="urn:schemas-microsoft-com:office:word" xmlns:w="http://schemas.openxmlformats.org/wordprocessingml/2006/main" xmlns:w14="http://schemas.microsoft.com/office/word/2010/wordml" xmlns:w15="http://schemas.microsoft.com/office/word/2012/wordml" xmlns:w16se="http://schemas.microsoft.com/office/word/2015/wordml/symex" xmlns:wpg="http://schemas.microsoft.com/office/word/2010/wordprocessingGroup" xmlns:wpi="http://schemas.microsoft.com/office/word/2010/wordprocessingInk" xmlns:wne="http://schemas.microsoft.com/office/word/2006/wordml" xmlns:wps="http://schemas.microsoft.com/office/word/2010/wordprocessingShape" mc:Ignorable="w14 w15 w16se wp14">
   <w:p>
     <w:pPr>
@@ -2236,16 +3433,7 @@
         <w:sz w:val="22"/>
         <w:szCs w:val="22"/>
       </w:rPr>
-      <w:t>Python 1 – DAT 119</w:t>
-    </w:r>
-    <w:r>
-      <w:rPr>
-        <w:rFonts w:ascii="Verdana" w:hAnsi="Verdana"/>
-        <w:color w:val="767171" w:themeColor="background2" w:themeShade="80"/>
-        <w:sz w:val="22"/>
-        <w:szCs w:val="22"/>
-      </w:rPr>
-      <w:t xml:space="preserve"> – CCAC</w:t>
+      <w:t>Python 1 – DAT 119 – CCAC</w:t>
     </w:r>
   </w:p>
   <w:p>
@@ -2278,43 +3466,47 @@
     </w:r>
     <w:r>
       <w:rPr>
-        <w:rFonts w:ascii="Verdana" w:eastAsiaTheme="majorEastAsia" w:hAnsi="Verdana" w:cstheme="majorBidi"/>
-        <w:color w:val="767171" w:themeColor="background2" w:themeShade="80"/>
-        <w:sz w:val="22"/>
-        <w:szCs w:val="22"/>
-      </w:rPr>
-      <w:t xml:space="preserve">pg. </w:t>
-    </w:r>
-    <w:r>
-      <w:rPr>
-        <w:rFonts w:ascii="Verdana" w:eastAsiaTheme="minorEastAsia" w:hAnsi="Verdana"/>
-        <w:color w:val="767171" w:themeColor="background2" w:themeShade="80"/>
-        <w:sz w:val="22"/>
-        <w:szCs w:val="22"/>
-      </w:rPr>
-      <w:fldChar w:fldCharType="begin"/>
-    </w:r>
-    <w:r>
-      <w:rPr>
         <w:rFonts w:ascii="Verdana" w:hAnsi="Verdana"/>
         <w:color w:val="767171" w:themeColor="background2" w:themeShade="80"/>
         <w:sz w:val="22"/>
         <w:szCs w:val="22"/>
       </w:rPr>
-      <w:instrText xml:space="preserve"> PAGE    \* MERGEFORMAT </w:instrText>
+      <w:t xml:space="preserve">Page </w:t>
     </w:r>
     <w:r>
       <w:rPr>
-        <w:rFonts w:ascii="Verdana" w:eastAsiaTheme="minorEastAsia" w:hAnsi="Verdana"/>
+        <w:rFonts w:ascii="Verdana" w:hAnsi="Verdana"/>
+        <w:bCs/>
         <w:color w:val="767171" w:themeColor="background2" w:themeShade="80"/>
         <w:sz w:val="22"/>
         <w:szCs w:val="22"/>
       </w:rPr>
+      <w:fldChar w:fldCharType="begin"/>
+    </w:r>
+    <w:r>
+      <w:rPr>
+        <w:rFonts w:ascii="Verdana" w:hAnsi="Verdana"/>
+        <w:bCs/>
+        <w:color w:val="767171" w:themeColor="background2" w:themeShade="80"/>
+        <w:sz w:val="22"/>
+        <w:szCs w:val="22"/>
+      </w:rPr>
+      <w:instrText xml:space="preserve"> PAGE  \* Arabic  \* MERGEFORMAT </w:instrText>
+    </w:r>
+    <w:r>
+      <w:rPr>
+        <w:rFonts w:ascii="Verdana" w:hAnsi="Verdana"/>
+        <w:bCs/>
+        <w:color w:val="767171" w:themeColor="background2" w:themeShade="80"/>
+        <w:sz w:val="22"/>
+        <w:szCs w:val="22"/>
+      </w:rPr>
       <w:fldChar w:fldCharType="separate"/>
     </w:r>
     <w:r>
       <w:rPr>
-        <w:rFonts w:ascii="Verdana" w:eastAsiaTheme="majorEastAsia" w:hAnsi="Verdana" w:cstheme="majorBidi"/>
+        <w:rFonts w:ascii="Verdana" w:hAnsi="Verdana"/>
+        <w:bCs/>
         <w:noProof/>
         <w:color w:val="767171" w:themeColor="background2" w:themeShade="80"/>
         <w:sz w:val="22"/>
@@ -2324,8 +3516,68 @@
     </w:r>
     <w:r>
       <w:rPr>
-        <w:rFonts w:ascii="Verdana" w:eastAsiaTheme="majorEastAsia" w:hAnsi="Verdana" w:cstheme="majorBidi"/>
+        <w:rFonts w:ascii="Verdana" w:hAnsi="Verdana"/>
+        <w:bCs/>
+        <w:color w:val="767171" w:themeColor="background2" w:themeShade="80"/>
+        <w:sz w:val="22"/>
+        <w:szCs w:val="22"/>
+      </w:rPr>
+      <w:fldChar w:fldCharType="end"/>
+    </w:r>
+    <w:r>
+      <w:rPr>
+        <w:rFonts w:ascii="Verdana" w:hAnsi="Verdana"/>
+        <w:color w:val="767171" w:themeColor="background2" w:themeShade="80"/>
+        <w:sz w:val="22"/>
+        <w:szCs w:val="22"/>
+      </w:rPr>
+      <w:t xml:space="preserve"> of </w:t>
+    </w:r>
+    <w:r>
+      <w:rPr>
+        <w:rFonts w:ascii="Verdana" w:hAnsi="Verdana"/>
+        <w:bCs/>
+        <w:color w:val="767171" w:themeColor="background2" w:themeShade="80"/>
+        <w:sz w:val="22"/>
+        <w:szCs w:val="22"/>
+      </w:rPr>
+      <w:fldChar w:fldCharType="begin"/>
+    </w:r>
+    <w:r>
+      <w:rPr>
+        <w:rFonts w:ascii="Verdana" w:hAnsi="Verdana"/>
+        <w:bCs/>
+        <w:color w:val="767171" w:themeColor="background2" w:themeShade="80"/>
+        <w:sz w:val="22"/>
+        <w:szCs w:val="22"/>
+      </w:rPr>
+      <w:instrText xml:space="preserve"> NUMPAGES  \* Arabic  \* MERGEFORMAT </w:instrText>
+    </w:r>
+    <w:r>
+      <w:rPr>
+        <w:rFonts w:ascii="Verdana" w:hAnsi="Verdana"/>
+        <w:bCs/>
+        <w:color w:val="767171" w:themeColor="background2" w:themeShade="80"/>
+        <w:sz w:val="22"/>
+        <w:szCs w:val="22"/>
+      </w:rPr>
+      <w:fldChar w:fldCharType="separate"/>
+    </w:r>
+    <w:r>
+      <w:rPr>
+        <w:rFonts w:ascii="Verdana" w:hAnsi="Verdana"/>
+        <w:bCs/>
         <w:noProof/>
+        <w:color w:val="767171" w:themeColor="background2" w:themeShade="80"/>
+        <w:sz w:val="22"/>
+        <w:szCs w:val="22"/>
+      </w:rPr>
+      <w:t>3</w:t>
+    </w:r>
+    <w:r>
+      <w:rPr>
+        <w:rFonts w:ascii="Verdana" w:hAnsi="Verdana"/>
+        <w:bCs/>
         <w:color w:val="767171" w:themeColor="background2" w:themeShade="80"/>
         <w:sz w:val="22"/>
         <w:szCs w:val="22"/>
@@ -2360,11 +3612,33 @@
   <w:p>
     <w:pPr>
       <w:pStyle w:val="Header"/>
+    </w:pPr>
+  </w:p>
+</w:hdr>
+</file>
+
+<file path=word/header2.xml><?xml version="1.0" encoding="utf-8"?>
+<w:hdr xmlns:wpc="http://schemas.microsoft.com/office/word/2010/wordprocessingCanvas" xmlns:cx="http://schemas.microsoft.com/office/drawing/2014/chartex" xmlns:cx1="http://schemas.microsoft.com/office/drawing/2015/9/8/chartex" xmlns:mc="http://schemas.openxmlformats.org/markup-compatibility/2006" xmlns:o="urn:schemas-microsoft-com:office:office" xmlns:r="http://schemas.openxmlformats.org/officeDocument/2006/relationships" xmlns:m="http://schemas.openxmlformats.org/officeDocument/2006/math" xmlns:v="urn:schemas-microsoft-com:vml" xmlns:wp14="http://schemas.microsoft.com/office/word/2010/wordprocessingDrawing" xmlns:wp="http://schemas.openxmlformats.org/drawingml/2006/wordprocessingDrawing" xmlns:w10="urn:schemas-microsoft-com:office:word" xmlns:w="http://schemas.openxmlformats.org/wordprocessingml/2006/main" xmlns:w14="http://schemas.microsoft.com/office/word/2010/wordml" xmlns:w15="http://schemas.microsoft.com/office/word/2012/wordml" xmlns:w16se="http://schemas.microsoft.com/office/word/2015/wordml/symex" xmlns:wpg="http://schemas.microsoft.com/office/word/2010/wordprocessingGroup" xmlns:wpi="http://schemas.microsoft.com/office/word/2010/wordprocessingInk" xmlns:wne="http://schemas.microsoft.com/office/word/2006/wordml" xmlns:wps="http://schemas.microsoft.com/office/word/2010/wordprocessingShape" mc:Ignorable="w14 w15 w16se wp14">
+  <w:p>
+    <w:pPr>
+      <w:pStyle w:val="Header"/>
       <w:jc w:val="right"/>
     </w:pPr>
+    <w:bookmarkStart w:id="0" w:name="_GoBack"/>
+    <w:bookmarkEnd w:id="0"/>
     <w:r>
       <w:t>Python 1 Style Guide</w:t>
     </w:r>
+  </w:p>
+</w:hdr>
+</file>
+
+<file path=word/header3.xml><?xml version="1.0" encoding="utf-8"?>
+<w:hdr xmlns:wpc="http://schemas.microsoft.com/office/word/2010/wordprocessingCanvas" xmlns:cx="http://schemas.microsoft.com/office/drawing/2014/chartex" xmlns:cx1="http://schemas.microsoft.com/office/drawing/2015/9/8/chartex" xmlns:mc="http://schemas.openxmlformats.org/markup-compatibility/2006" xmlns:o="urn:schemas-microsoft-com:office:office" xmlns:r="http://schemas.openxmlformats.org/officeDocument/2006/relationships" xmlns:m="http://schemas.openxmlformats.org/officeDocument/2006/math" xmlns:v="urn:schemas-microsoft-com:vml" xmlns:wp14="http://schemas.microsoft.com/office/word/2010/wordprocessingDrawing" xmlns:wp="http://schemas.openxmlformats.org/drawingml/2006/wordprocessingDrawing" xmlns:w10="urn:schemas-microsoft-com:office:word" xmlns:w="http://schemas.openxmlformats.org/wordprocessingml/2006/main" xmlns:w14="http://schemas.microsoft.com/office/word/2010/wordml" xmlns:w15="http://schemas.microsoft.com/office/word/2012/wordml" xmlns:w16se="http://schemas.microsoft.com/office/word/2015/wordml/symex" xmlns:wpg="http://schemas.microsoft.com/office/word/2010/wordprocessingGroup" xmlns:wpi="http://schemas.microsoft.com/office/word/2010/wordprocessingInk" xmlns:wne="http://schemas.microsoft.com/office/word/2006/wordml" xmlns:wps="http://schemas.microsoft.com/office/word/2010/wordprocessingShape" mc:Ignorable="w14 w15 w16se wp14">
+  <w:p>
+    <w:pPr>
+      <w:pStyle w:val="Header"/>
+    </w:pPr>
   </w:p>
 </w:hdr>
 </file>
@@ -2607,7 +3881,7 @@
   <w:abstractNum w:abstractNumId="2" w15:restartNumberingAfterBreak="0">
     <w:nsid w:val="178F71CF"/>
     <w:multiLevelType w:val="multilevel"/>
-    <w:tmpl w:val="A9BAE8EA"/>
+    <w:tmpl w:val="4A08A9A6"/>
     <w:lvl w:ilvl="0">
       <w:start w:val="4"/>
       <w:numFmt w:val="decimal"/>
@@ -2620,9 +3894,9 @@
         <w:ind w:left="720" w:hanging="360"/>
       </w:pPr>
     </w:lvl>
-    <w:lvl w:ilvl="1" w:tentative="1">
-      <w:start w:val="1"/>
-      <w:numFmt w:val="decimal"/>
+    <w:lvl w:ilvl="1">
+      <w:start w:val="1"/>
+      <w:numFmt w:val="lowerLetter"/>
       <w:lvlText w:val="%2."/>
       <w:lvlJc w:val="left"/>
       <w:pPr>
@@ -2833,11 +4107,11 @@
   <w:abstractNum w:abstractNumId="4" w15:restartNumberingAfterBreak="0">
     <w:nsid w:val="1A64251F"/>
     <w:multiLevelType w:val="multilevel"/>
-    <w:tmpl w:val="95BA9BE4"/>
+    <w:tmpl w:val="2250BB94"/>
     <w:lvl w:ilvl="0">
-      <w:start w:val="6"/>
-      <w:numFmt w:val="decimal"/>
-      <w:lvlText w:val="%1."/>
+      <w:start w:val="1"/>
+      <w:numFmt w:val="bullet"/>
+      <w:lvlText w:val=""/>
       <w:lvlJc w:val="left"/>
       <w:pPr>
         <w:tabs>
@@ -2845,8 +4119,11 @@
         </w:tabs>
         <w:ind w:left="720" w:hanging="360"/>
       </w:pPr>
-    </w:lvl>
-    <w:lvl w:ilvl="1" w:tentative="1">
+      <w:rPr>
+        <w:rFonts w:ascii="Symbol" w:hAnsi="Symbol" w:hint="default"/>
+      </w:rPr>
+    </w:lvl>
+    <w:lvl w:ilvl="1">
       <w:start w:val="1"/>
       <w:numFmt w:val="decimal"/>
       <w:lvlText w:val="%2."/>
@@ -2944,6 +4221,348 @@
     </w:lvl>
   </w:abstractNum>
   <w:abstractNum w:abstractNumId="5" w15:restartNumberingAfterBreak="0">
+    <w:nsid w:val="1B4304D9"/>
+    <w:multiLevelType w:val="multilevel"/>
+    <w:tmpl w:val="2250BB94"/>
+    <w:lvl w:ilvl="0">
+      <w:start w:val="1"/>
+      <w:numFmt w:val="bullet"/>
+      <w:lvlText w:val=""/>
+      <w:lvlJc w:val="left"/>
+      <w:pPr>
+        <w:tabs>
+          <w:tab w:val="num" w:pos="720"/>
+        </w:tabs>
+        <w:ind w:left="720" w:hanging="360"/>
+      </w:pPr>
+      <w:rPr>
+        <w:rFonts w:ascii="Symbol" w:hAnsi="Symbol" w:hint="default"/>
+      </w:rPr>
+    </w:lvl>
+    <w:lvl w:ilvl="1">
+      <w:start w:val="1"/>
+      <w:numFmt w:val="decimal"/>
+      <w:lvlText w:val="%2."/>
+      <w:lvlJc w:val="left"/>
+      <w:pPr>
+        <w:tabs>
+          <w:tab w:val="num" w:pos="1440"/>
+        </w:tabs>
+        <w:ind w:left="1440" w:hanging="360"/>
+      </w:pPr>
+    </w:lvl>
+    <w:lvl w:ilvl="2" w:tentative="1">
+      <w:start w:val="1"/>
+      <w:numFmt w:val="decimal"/>
+      <w:lvlText w:val="%3."/>
+      <w:lvlJc w:val="left"/>
+      <w:pPr>
+        <w:tabs>
+          <w:tab w:val="num" w:pos="2160"/>
+        </w:tabs>
+        <w:ind w:left="2160" w:hanging="360"/>
+      </w:pPr>
+    </w:lvl>
+    <w:lvl w:ilvl="3" w:tentative="1">
+      <w:start w:val="1"/>
+      <w:numFmt w:val="decimal"/>
+      <w:lvlText w:val="%4."/>
+      <w:lvlJc w:val="left"/>
+      <w:pPr>
+        <w:tabs>
+          <w:tab w:val="num" w:pos="2880"/>
+        </w:tabs>
+        <w:ind w:left="2880" w:hanging="360"/>
+      </w:pPr>
+    </w:lvl>
+    <w:lvl w:ilvl="4" w:tentative="1">
+      <w:start w:val="1"/>
+      <w:numFmt w:val="decimal"/>
+      <w:lvlText w:val="%5."/>
+      <w:lvlJc w:val="left"/>
+      <w:pPr>
+        <w:tabs>
+          <w:tab w:val="num" w:pos="3600"/>
+        </w:tabs>
+        <w:ind w:left="3600" w:hanging="360"/>
+      </w:pPr>
+    </w:lvl>
+    <w:lvl w:ilvl="5" w:tentative="1">
+      <w:start w:val="1"/>
+      <w:numFmt w:val="decimal"/>
+      <w:lvlText w:val="%6."/>
+      <w:lvlJc w:val="left"/>
+      <w:pPr>
+        <w:tabs>
+          <w:tab w:val="num" w:pos="4320"/>
+        </w:tabs>
+        <w:ind w:left="4320" w:hanging="360"/>
+      </w:pPr>
+    </w:lvl>
+    <w:lvl w:ilvl="6" w:tentative="1">
+      <w:start w:val="1"/>
+      <w:numFmt w:val="decimal"/>
+      <w:lvlText w:val="%7."/>
+      <w:lvlJc w:val="left"/>
+      <w:pPr>
+        <w:tabs>
+          <w:tab w:val="num" w:pos="5040"/>
+        </w:tabs>
+        <w:ind w:left="5040" w:hanging="360"/>
+      </w:pPr>
+    </w:lvl>
+    <w:lvl w:ilvl="7" w:tentative="1">
+      <w:start w:val="1"/>
+      <w:numFmt w:val="decimal"/>
+      <w:lvlText w:val="%8."/>
+      <w:lvlJc w:val="left"/>
+      <w:pPr>
+        <w:tabs>
+          <w:tab w:val="num" w:pos="5760"/>
+        </w:tabs>
+        <w:ind w:left="5760" w:hanging="360"/>
+      </w:pPr>
+    </w:lvl>
+    <w:lvl w:ilvl="8" w:tentative="1">
+      <w:start w:val="1"/>
+      <w:numFmt w:val="decimal"/>
+      <w:lvlText w:val="%9."/>
+      <w:lvlJc w:val="left"/>
+      <w:pPr>
+        <w:tabs>
+          <w:tab w:val="num" w:pos="6480"/>
+        </w:tabs>
+        <w:ind w:left="6480" w:hanging="360"/>
+      </w:pPr>
+    </w:lvl>
+  </w:abstractNum>
+  <w:abstractNum w:abstractNumId="6" w15:restartNumberingAfterBreak="0">
+    <w:nsid w:val="41D6686B"/>
+    <w:multiLevelType w:val="hybridMultilevel"/>
+    <w:tmpl w:val="299A7354"/>
+    <w:lvl w:ilvl="0" w:tplc="04090001">
+      <w:start w:val="1"/>
+      <w:numFmt w:val="bullet"/>
+      <w:lvlText w:val=""/>
+      <w:lvlJc w:val="left"/>
+      <w:pPr>
+        <w:ind w:left="720" w:hanging="360"/>
+      </w:pPr>
+      <w:rPr>
+        <w:rFonts w:ascii="Symbol" w:hAnsi="Symbol" w:hint="default"/>
+      </w:rPr>
+    </w:lvl>
+    <w:lvl w:ilvl="1" w:tplc="04090003" w:tentative="1">
+      <w:start w:val="1"/>
+      <w:numFmt w:val="bullet"/>
+      <w:lvlText w:val="o"/>
+      <w:lvlJc w:val="left"/>
+      <w:pPr>
+        <w:ind w:left="1440" w:hanging="360"/>
+      </w:pPr>
+      <w:rPr>
+        <w:rFonts w:ascii="Courier New" w:hAnsi="Courier New" w:cs="Courier New" w:hint="default"/>
+      </w:rPr>
+    </w:lvl>
+    <w:lvl w:ilvl="2" w:tplc="04090005" w:tentative="1">
+      <w:start w:val="1"/>
+      <w:numFmt w:val="bullet"/>
+      <w:lvlText w:val=""/>
+      <w:lvlJc w:val="left"/>
+      <w:pPr>
+        <w:ind w:left="2160" w:hanging="360"/>
+      </w:pPr>
+      <w:rPr>
+        <w:rFonts w:ascii="Wingdings" w:hAnsi="Wingdings" w:hint="default"/>
+      </w:rPr>
+    </w:lvl>
+    <w:lvl w:ilvl="3" w:tplc="04090001" w:tentative="1">
+      <w:start w:val="1"/>
+      <w:numFmt w:val="bullet"/>
+      <w:lvlText w:val=""/>
+      <w:lvlJc w:val="left"/>
+      <w:pPr>
+        <w:ind w:left="2880" w:hanging="360"/>
+      </w:pPr>
+      <w:rPr>
+        <w:rFonts w:ascii="Symbol" w:hAnsi="Symbol" w:hint="default"/>
+      </w:rPr>
+    </w:lvl>
+    <w:lvl w:ilvl="4" w:tplc="04090003" w:tentative="1">
+      <w:start w:val="1"/>
+      <w:numFmt w:val="bullet"/>
+      <w:lvlText w:val="o"/>
+      <w:lvlJc w:val="left"/>
+      <w:pPr>
+        <w:ind w:left="3600" w:hanging="360"/>
+      </w:pPr>
+      <w:rPr>
+        <w:rFonts w:ascii="Courier New" w:hAnsi="Courier New" w:cs="Courier New" w:hint="default"/>
+      </w:rPr>
+    </w:lvl>
+    <w:lvl w:ilvl="5" w:tplc="04090005" w:tentative="1">
+      <w:start w:val="1"/>
+      <w:numFmt w:val="bullet"/>
+      <w:lvlText w:val=""/>
+      <w:lvlJc w:val="left"/>
+      <w:pPr>
+        <w:ind w:left="4320" w:hanging="360"/>
+      </w:pPr>
+      <w:rPr>
+        <w:rFonts w:ascii="Wingdings" w:hAnsi="Wingdings" w:hint="default"/>
+      </w:rPr>
+    </w:lvl>
+    <w:lvl w:ilvl="6" w:tplc="04090001" w:tentative="1">
+      <w:start w:val="1"/>
+      <w:numFmt w:val="bullet"/>
+      <w:lvlText w:val=""/>
+      <w:lvlJc w:val="left"/>
+      <w:pPr>
+        <w:ind w:left="5040" w:hanging="360"/>
+      </w:pPr>
+      <w:rPr>
+        <w:rFonts w:ascii="Symbol" w:hAnsi="Symbol" w:hint="default"/>
+      </w:rPr>
+    </w:lvl>
+    <w:lvl w:ilvl="7" w:tplc="04090003" w:tentative="1">
+      <w:start w:val="1"/>
+      <w:numFmt w:val="bullet"/>
+      <w:lvlText w:val="o"/>
+      <w:lvlJc w:val="left"/>
+      <w:pPr>
+        <w:ind w:left="5760" w:hanging="360"/>
+      </w:pPr>
+      <w:rPr>
+        <w:rFonts w:ascii="Courier New" w:hAnsi="Courier New" w:cs="Courier New" w:hint="default"/>
+      </w:rPr>
+    </w:lvl>
+    <w:lvl w:ilvl="8" w:tplc="04090005" w:tentative="1">
+      <w:start w:val="1"/>
+      <w:numFmt w:val="bullet"/>
+      <w:lvlText w:val=""/>
+      <w:lvlJc w:val="left"/>
+      <w:pPr>
+        <w:ind w:left="6480" w:hanging="360"/>
+      </w:pPr>
+      <w:rPr>
+        <w:rFonts w:ascii="Wingdings" w:hAnsi="Wingdings" w:hint="default"/>
+      </w:rPr>
+    </w:lvl>
+  </w:abstractNum>
+  <w:abstractNum w:abstractNumId="7" w15:restartNumberingAfterBreak="0">
+    <w:nsid w:val="4772178D"/>
+    <w:multiLevelType w:val="hybridMultilevel"/>
+    <w:tmpl w:val="48C06FF4"/>
+    <w:lvl w:ilvl="0" w:tplc="04090001">
+      <w:start w:val="1"/>
+      <w:numFmt w:val="bullet"/>
+      <w:lvlText w:val=""/>
+      <w:lvlJc w:val="left"/>
+      <w:pPr>
+        <w:ind w:left="720" w:hanging="360"/>
+      </w:pPr>
+      <w:rPr>
+        <w:rFonts w:ascii="Symbol" w:hAnsi="Symbol" w:hint="default"/>
+      </w:rPr>
+    </w:lvl>
+    <w:lvl w:ilvl="1" w:tplc="04090003" w:tentative="1">
+      <w:start w:val="1"/>
+      <w:numFmt w:val="bullet"/>
+      <w:lvlText w:val="o"/>
+      <w:lvlJc w:val="left"/>
+      <w:pPr>
+        <w:ind w:left="1440" w:hanging="360"/>
+      </w:pPr>
+      <w:rPr>
+        <w:rFonts w:ascii="Courier New" w:hAnsi="Courier New" w:cs="Courier New" w:hint="default"/>
+      </w:rPr>
+    </w:lvl>
+    <w:lvl w:ilvl="2" w:tplc="04090005" w:tentative="1">
+      <w:start w:val="1"/>
+      <w:numFmt w:val="bullet"/>
+      <w:lvlText w:val=""/>
+      <w:lvlJc w:val="left"/>
+      <w:pPr>
+        <w:ind w:left="2160" w:hanging="360"/>
+      </w:pPr>
+      <w:rPr>
+        <w:rFonts w:ascii="Wingdings" w:hAnsi="Wingdings" w:hint="default"/>
+      </w:rPr>
+    </w:lvl>
+    <w:lvl w:ilvl="3" w:tplc="04090001" w:tentative="1">
+      <w:start w:val="1"/>
+      <w:numFmt w:val="bullet"/>
+      <w:lvlText w:val=""/>
+      <w:lvlJc w:val="left"/>
+      <w:pPr>
+        <w:ind w:left="2880" w:hanging="360"/>
+      </w:pPr>
+      <w:rPr>
+        <w:rFonts w:ascii="Symbol" w:hAnsi="Symbol" w:hint="default"/>
+      </w:rPr>
+    </w:lvl>
+    <w:lvl w:ilvl="4" w:tplc="04090003" w:tentative="1">
+      <w:start w:val="1"/>
+      <w:numFmt w:val="bullet"/>
+      <w:lvlText w:val="o"/>
+      <w:lvlJc w:val="left"/>
+      <w:pPr>
+        <w:ind w:left="3600" w:hanging="360"/>
+      </w:pPr>
+      <w:rPr>
+        <w:rFonts w:ascii="Courier New" w:hAnsi="Courier New" w:cs="Courier New" w:hint="default"/>
+      </w:rPr>
+    </w:lvl>
+    <w:lvl w:ilvl="5" w:tplc="04090005" w:tentative="1">
+      <w:start w:val="1"/>
+      <w:numFmt w:val="bullet"/>
+      <w:lvlText w:val=""/>
+      <w:lvlJc w:val="left"/>
+      <w:pPr>
+        <w:ind w:left="4320" w:hanging="360"/>
+      </w:pPr>
+      <w:rPr>
+        <w:rFonts w:ascii="Wingdings" w:hAnsi="Wingdings" w:hint="default"/>
+      </w:rPr>
+    </w:lvl>
+    <w:lvl w:ilvl="6" w:tplc="04090001" w:tentative="1">
+      <w:start w:val="1"/>
+      <w:numFmt w:val="bullet"/>
+      <w:lvlText w:val=""/>
+      <w:lvlJc w:val="left"/>
+      <w:pPr>
+        <w:ind w:left="5040" w:hanging="360"/>
+      </w:pPr>
+      <w:rPr>
+        <w:rFonts w:ascii="Symbol" w:hAnsi="Symbol" w:hint="default"/>
+      </w:rPr>
+    </w:lvl>
+    <w:lvl w:ilvl="7" w:tplc="04090003" w:tentative="1">
+      <w:start w:val="1"/>
+      <w:numFmt w:val="bullet"/>
+      <w:lvlText w:val="o"/>
+      <w:lvlJc w:val="left"/>
+      <w:pPr>
+        <w:ind w:left="5760" w:hanging="360"/>
+      </w:pPr>
+      <w:rPr>
+        <w:rFonts w:ascii="Courier New" w:hAnsi="Courier New" w:cs="Courier New" w:hint="default"/>
+      </w:rPr>
+    </w:lvl>
+    <w:lvl w:ilvl="8" w:tplc="04090005" w:tentative="1">
+      <w:start w:val="1"/>
+      <w:numFmt w:val="bullet"/>
+      <w:lvlText w:val=""/>
+      <w:lvlJc w:val="left"/>
+      <w:pPr>
+        <w:ind w:left="6480" w:hanging="360"/>
+      </w:pPr>
+      <w:rPr>
+        <w:rFonts w:ascii="Wingdings" w:hAnsi="Wingdings" w:hint="default"/>
+      </w:rPr>
+    </w:lvl>
+  </w:abstractNum>
+  <w:abstractNum w:abstractNumId="8" w15:restartNumberingAfterBreak="0">
     <w:nsid w:val="48F81CCE"/>
     <w:multiLevelType w:val="multilevel"/>
     <w:tmpl w:val="968ADA10"/>
@@ -3060,7 +4679,7 @@
       </w:pPr>
     </w:lvl>
   </w:abstractNum>
-  <w:abstractNum w:abstractNumId="6" w15:restartNumberingAfterBreak="0">
+  <w:abstractNum w:abstractNumId="9" w15:restartNumberingAfterBreak="0">
     <w:nsid w:val="523F7F84"/>
     <w:multiLevelType w:val="hybridMultilevel"/>
     <w:tmpl w:val="65086FA0"/>
@@ -3146,7 +4765,7 @@
       </w:pPr>
     </w:lvl>
   </w:abstractNum>
-  <w:abstractNum w:abstractNumId="7" w15:restartNumberingAfterBreak="0">
+  <w:abstractNum w:abstractNumId="10" w15:restartNumberingAfterBreak="0">
     <w:nsid w:val="545C026F"/>
     <w:multiLevelType w:val="multilevel"/>
     <w:tmpl w:val="2C46CD5E"/>
@@ -3263,10 +4882,10 @@
       </w:pPr>
     </w:lvl>
   </w:abstractNum>
-  <w:abstractNum w:abstractNumId="8" w15:restartNumberingAfterBreak="0">
+  <w:abstractNum w:abstractNumId="11" w15:restartNumberingAfterBreak="0">
     <w:nsid w:val="56A009C7"/>
     <w:multiLevelType w:val="multilevel"/>
-    <w:tmpl w:val="7FE03A28"/>
+    <w:tmpl w:val="516CF5B8"/>
     <w:lvl w:ilvl="0">
       <w:start w:val="2"/>
       <w:numFmt w:val="decimal"/>
@@ -3278,6 +4897,10 @@
         </w:tabs>
         <w:ind w:left="720" w:hanging="360"/>
       </w:pPr>
+      <w:rPr>
+        <w:sz w:val="22"/>
+        <w:szCs w:val="22"/>
+      </w:rPr>
     </w:lvl>
     <w:lvl w:ilvl="1" w:tentative="1">
       <w:start w:val="1"/>
@@ -3376,7 +4999,7 @@
       </w:pPr>
     </w:lvl>
   </w:abstractNum>
-  <w:abstractNum w:abstractNumId="9" w15:restartNumberingAfterBreak="0">
+  <w:abstractNum w:abstractNumId="12" w15:restartNumberingAfterBreak="0">
     <w:nsid w:val="726F6126"/>
     <w:multiLevelType w:val="multilevel"/>
     <w:tmpl w:val="2432DA94"/>
@@ -3416,7 +5039,7 @@
         <w:rFonts w:hint="default"/>
       </w:rPr>
     </w:lvl>
-    <w:lvl w:ilvl="3" w:tentative="1">
+    <w:lvl w:ilvl="3">
       <w:start w:val="1"/>
       <w:numFmt w:val="decimal"/>
       <w:lvlText w:val="%4."/>
@@ -3489,7 +5112,7 @@
       </w:pPr>
     </w:lvl>
   </w:abstractNum>
-  <w:abstractNum w:abstractNumId="10" w15:restartNumberingAfterBreak="0">
+  <w:abstractNum w:abstractNumId="13" w15:restartNumberingAfterBreak="0">
     <w:nsid w:val="7EC92A92"/>
     <w:multiLevelType w:val="multilevel"/>
     <w:tmpl w:val="C73E1FAA"/>
@@ -3610,13 +5233,13 @@
     <w:abstractNumId w:val="3"/>
   </w:num>
   <w:num w:numId="2">
+    <w:abstractNumId w:val="11"/>
+  </w:num>
+  <w:num w:numId="3">
     <w:abstractNumId w:val="8"/>
   </w:num>
-  <w:num w:numId="3">
-    <w:abstractNumId w:val="5"/>
-  </w:num>
   <w:num w:numId="4">
-    <w:abstractNumId w:val="5"/>
+    <w:abstractNumId w:val="8"/>
     <w:lvlOverride w:ilvl="0">
       <w:lvl w:ilvl="0">
         <w:start w:val="1"/>
@@ -3752,10 +5375,10 @@
     <w:abstractNumId w:val="2"/>
   </w:num>
   <w:num w:numId="6">
-    <w:abstractNumId w:val="10"/>
+    <w:abstractNumId w:val="13"/>
   </w:num>
   <w:num w:numId="7">
-    <w:abstractNumId w:val="10"/>
+    <w:abstractNumId w:val="13"/>
     <w:lvlOverride w:ilvl="1">
       <w:lvl w:ilvl="1">
         <w:numFmt w:val="bullet"/>
@@ -3781,16 +5404,25 @@
     <w:abstractNumId w:val="1"/>
   </w:num>
   <w:num w:numId="10">
-    <w:abstractNumId w:val="9"/>
+    <w:abstractNumId w:val="12"/>
   </w:num>
   <w:num w:numId="11">
-    <w:abstractNumId w:val="7"/>
+    <w:abstractNumId w:val="10"/>
   </w:num>
   <w:num w:numId="12">
     <w:abstractNumId w:val="0"/>
   </w:num>
   <w:num w:numId="13">
+    <w:abstractNumId w:val="9"/>
+  </w:num>
+  <w:num w:numId="14">
     <w:abstractNumId w:val="6"/>
+  </w:num>
+  <w:num w:numId="15">
+    <w:abstractNumId w:val="7"/>
+  </w:num>
+  <w:num w:numId="16">
+    <w:abstractNumId w:val="5"/>
   </w:num>
 </w:numbering>
 </file>

</xml_diff>